<commit_message>
"Removed temporary files and made minor changes to Iteratie document"
</commit_message>
<xml_diff>
--- a/documenten/Iteratiedocument/Iteratiedocument_sprint_6.docx
+++ b/documenten/Iteratiedocument/Iteratiedocument_sprint_6.docx
@@ -2902,13 +2902,13 @@
           <w:noProof/>
         </w:rPr>
         <w:drawing>
-          <wp:anchor distT="0" distB="0" distL="114300" distR="114300" simplePos="0" relativeHeight="251698175" behindDoc="1" locked="0" layoutInCell="1" allowOverlap="1" wp14:anchorId="44619C4D" wp14:editId="2BBE91F3">
+          <wp:anchor distT="0" distB="0" distL="114300" distR="114300" simplePos="0" relativeHeight="251698175" behindDoc="1" locked="0" layoutInCell="1" allowOverlap="1" wp14:anchorId="44619C4D" wp14:editId="72B00022">
             <wp:simplePos x="0" y="0"/>
             <wp:positionH relativeFrom="column">
               <wp:posOffset>-899795</wp:posOffset>
             </wp:positionH>
             <wp:positionV relativeFrom="paragraph">
-              <wp:posOffset>6764020</wp:posOffset>
+              <wp:posOffset>6771640</wp:posOffset>
             </wp:positionV>
             <wp:extent cx="7670165" cy="627380"/>
             <wp:effectExtent l="0" t="0" r="6985" b="1270"/>
@@ -4501,16 +4501,6 @@
     </w:p>
     <w:p>
       <w:pPr>
-        <w:rPr>
-          <w:rFonts w:asciiTheme="majorHAnsi" w:eastAsiaTheme="majorEastAsia" w:hAnsiTheme="majorHAnsi" w:cstheme="majorBidi"/>
-          <w:color w:val="C77C0E" w:themeColor="accent1" w:themeShade="BF"/>
-          <w:sz w:val="32"/>
-          <w:szCs w:val="32"/>
-        </w:rPr>
-      </w:pPr>
-    </w:p>
-    <w:p>
-      <w:pPr>
         <w:pStyle w:val="Kop1"/>
       </w:pPr>
       <w:bookmarkStart w:id="2" w:name="_Toc184043713"/>
@@ -4743,19 +4733,25 @@
     </w:p>
     <w:p/>
     <w:p/>
+    <w:p/>
     <w:p>
+      <w:pPr>
+        <w:rPr>
+          <w:noProof/>
+        </w:rPr>
+      </w:pPr>
       <w:r>
         <w:rPr>
           <w:noProof/>
         </w:rPr>
         <w:drawing>
-          <wp:anchor distT="0" distB="0" distL="114300" distR="114300" simplePos="0" relativeHeight="251766783" behindDoc="1" locked="0" layoutInCell="1" allowOverlap="1" wp14:anchorId="24B22B04" wp14:editId="7050827A">
+          <wp:anchor distT="0" distB="0" distL="114300" distR="114300" simplePos="0" relativeHeight="251766783" behindDoc="1" locked="0" layoutInCell="1" allowOverlap="1" wp14:anchorId="24B22B04" wp14:editId="24B64133">
             <wp:simplePos x="0" y="0"/>
             <wp:positionH relativeFrom="column">
-              <wp:posOffset>-1003300</wp:posOffset>
+              <wp:posOffset>-957580</wp:posOffset>
             </wp:positionH>
             <wp:positionV relativeFrom="paragraph">
-              <wp:posOffset>627380</wp:posOffset>
+              <wp:posOffset>748665</wp:posOffset>
             </wp:positionV>
             <wp:extent cx="7670165" cy="627380"/>
             <wp:effectExtent l="0" t="0" r="6985" b="1270"/>
@@ -4814,23 +4810,22 @@
     </w:p>
     <w:p>
       <w:pPr>
-        <w:rPr>
-          <w:noProof/>
-        </w:rPr>
-      </w:pPr>
+        <w:pStyle w:val="Kop3"/>
+      </w:pPr>
+      <w:bookmarkStart w:id="9" w:name="_Toc184043720"/>
       <w:r>
         <w:rPr>
           <w:noProof/>
         </w:rPr>
         <w:lastRenderedPageBreak/>
         <w:drawing>
-          <wp:anchor distT="0" distB="0" distL="114300" distR="114300" simplePos="0" relativeHeight="251746303" behindDoc="1" locked="0" layoutInCell="1" allowOverlap="1" wp14:anchorId="623E8EA6" wp14:editId="7392E1D3">
+          <wp:anchor distT="0" distB="0" distL="114300" distR="114300" simplePos="0" relativeHeight="251777023" behindDoc="1" locked="0" layoutInCell="1" allowOverlap="1" wp14:anchorId="549790C0" wp14:editId="6124B834">
             <wp:simplePos x="0" y="0"/>
             <wp:positionH relativeFrom="column">
-              <wp:posOffset>-930275</wp:posOffset>
+              <wp:posOffset>-902335</wp:posOffset>
             </wp:positionH>
             <wp:positionV relativeFrom="paragraph">
-              <wp:posOffset>-914400</wp:posOffset>
+              <wp:posOffset>-889000</wp:posOffset>
             </wp:positionV>
             <wp:extent cx="7584440" cy="1028700"/>
             <wp:effectExtent l="0" t="0" r="0" b="0"/>
@@ -4886,12 +4881,6 @@
           </wp:anchor>
         </w:drawing>
       </w:r>
-    </w:p>
-    <w:p>
-      <w:pPr>
-        <w:pStyle w:val="Kop3"/>
-      </w:pPr>
-      <w:bookmarkStart w:id="9" w:name="_Toc184043720"/>
       <w:r>
         <w:t>Verbetering 5: Vergrootglas bij de zoekbalk</w:t>
       </w:r>
@@ -4998,13 +4987,13 @@
           <w:noProof/>
         </w:rPr>
         <w:drawing>
-          <wp:anchor distT="0" distB="0" distL="114300" distR="114300" simplePos="0" relativeHeight="251744255" behindDoc="1" locked="0" layoutInCell="1" allowOverlap="1" wp14:anchorId="20C251DD" wp14:editId="11153A4A">
+          <wp:anchor distT="0" distB="0" distL="114300" distR="114300" simplePos="0" relativeHeight="251744255" behindDoc="1" locked="0" layoutInCell="1" allowOverlap="1" wp14:anchorId="20C251DD" wp14:editId="122BAD1D">
             <wp:simplePos x="0" y="0"/>
             <wp:positionH relativeFrom="column">
-              <wp:posOffset>-901700</wp:posOffset>
+              <wp:posOffset>-899795</wp:posOffset>
             </wp:positionH>
             <wp:positionV relativeFrom="paragraph">
-              <wp:posOffset>5197475</wp:posOffset>
+              <wp:posOffset>5560272</wp:posOffset>
             </wp:positionV>
             <wp:extent cx="7670165" cy="627380"/>
             <wp:effectExtent l="0" t="0" r="6985" b="1270"/>
@@ -5700,13 +5689,13 @@
           <w:noProof/>
         </w:rPr>
         <w:drawing>
-          <wp:anchor distT="0" distB="0" distL="114300" distR="114300" simplePos="0" relativeHeight="251773951" behindDoc="1" locked="0" layoutInCell="1" allowOverlap="1" wp14:anchorId="7BFD4FC9" wp14:editId="46A25013">
+          <wp:anchor distT="0" distB="0" distL="114300" distR="114300" simplePos="0" relativeHeight="251773951" behindDoc="1" locked="0" layoutInCell="1" allowOverlap="1" wp14:anchorId="7BFD4FC9" wp14:editId="5B274E51">
             <wp:simplePos x="0" y="0"/>
             <wp:positionH relativeFrom="column">
-              <wp:posOffset>-884555</wp:posOffset>
+              <wp:posOffset>-892810</wp:posOffset>
             </wp:positionH>
             <wp:positionV relativeFrom="paragraph">
-              <wp:posOffset>4656243</wp:posOffset>
+              <wp:posOffset>4664287</wp:posOffset>
             </wp:positionV>
             <wp:extent cx="7670165" cy="627380"/>
             <wp:effectExtent l="0" t="0" r="6985" b="1270"/>

</xml_diff>

<commit_message>
"Switch backend to port 5000"
</commit_message>
<xml_diff>
--- a/documenten/Iteratiedocument/Iteratiedocument_sprint_6.docx
+++ b/documenten/Iteratiedocument/Iteratiedocument_sprint_6.docx
@@ -1173,13 +1173,13 @@
           <w:r>
             <w:fldChar w:fldCharType="separate"/>
           </w:r>
-          <w:hyperlink w:anchor="_Toc184043710" w:history="1">
+          <w:hyperlink w:anchor="_Toc184127266" w:history="1">
             <w:r>
               <w:rPr>
                 <w:rStyle w:val="Hyperlink"/>
                 <w:noProof/>
               </w:rPr>
-              <w:t>Inhoudsopgave</w:t>
+              <w:t>Inleiding</w:t>
             </w:r>
             <w:r>
               <w:rPr>
@@ -1200,7 +1200,7 @@
                 <w:noProof/>
                 <w:webHidden/>
               </w:rPr>
-              <w:instrText xml:space="preserve"> PAGEREF _Toc184043710 \h </w:instrText>
+              <w:instrText xml:space="preserve"> PAGEREF _Toc184127266 \h </w:instrText>
             </w:r>
             <w:r>
               <w:rPr>
@@ -1246,13 +1246,13 @@
               <w14:ligatures w14:val="standardContextual"/>
             </w:rPr>
           </w:pPr>
-          <w:hyperlink w:anchor="_Toc184043711" w:history="1">
+          <w:hyperlink w:anchor="_Toc184127267" w:history="1">
             <w:r>
               <w:rPr>
                 <w:rStyle w:val="Hyperlink"/>
                 <w:noProof/>
               </w:rPr>
-              <w:t>Inleiding</w:t>
+              <w:t>Bijzonderheden/Bugs/Problemen.</w:t>
             </w:r>
             <w:r>
               <w:rPr>
@@ -1273,7 +1273,7 @@
                 <w:noProof/>
                 <w:webHidden/>
               </w:rPr>
-              <w:instrText xml:space="preserve"> PAGEREF _Toc184043711 \h </w:instrText>
+              <w:instrText xml:space="preserve"> PAGEREF _Toc184127267 \h </w:instrText>
             </w:r>
             <w:r>
               <w:rPr>
@@ -1319,13 +1319,13 @@
               <w14:ligatures w14:val="standardContextual"/>
             </w:rPr>
           </w:pPr>
-          <w:hyperlink w:anchor="_Toc184043712" w:history="1">
+          <w:hyperlink w:anchor="_Toc184127268" w:history="1">
             <w:r>
               <w:rPr>
                 <w:rStyle w:val="Hyperlink"/>
                 <w:noProof/>
               </w:rPr>
-              <w:t>Bijzonderheden/Bugs/Problemen.</w:t>
+              <w:t>Feedback en verbetering van de vorige sprint:</w:t>
             </w:r>
             <w:r>
               <w:rPr>
@@ -1346,7 +1346,7 @@
                 <w:noProof/>
                 <w:webHidden/>
               </w:rPr>
-              <w:instrText xml:space="preserve"> PAGEREF _Toc184043712 \h </w:instrText>
+              <w:instrText xml:space="preserve"> PAGEREF _Toc184127268 \h </w:instrText>
             </w:r>
             <w:r>
               <w:rPr>
@@ -1367,6 +1367,590 @@
                 <w:webHidden/>
               </w:rPr>
               <w:t>4</w:t>
+            </w:r>
+            <w:r>
+              <w:rPr>
+                <w:noProof/>
+                <w:webHidden/>
+              </w:rPr>
+              <w:fldChar w:fldCharType="end"/>
+            </w:r>
+          </w:hyperlink>
+        </w:p>
+        <w:p>
+          <w:pPr>
+            <w:pStyle w:val="Inhopg2"/>
+            <w:tabs>
+              <w:tab w:val="right" w:leader="dot" w:pos="9062"/>
+            </w:tabs>
+            <w:rPr>
+              <w:rFonts w:cstheme="minorBidi"/>
+              <w:noProof/>
+              <w:kern w:val="2"/>
+              <w:sz w:val="24"/>
+              <w:szCs w:val="24"/>
+              <w14:ligatures w14:val="standardContextual"/>
+            </w:rPr>
+          </w:pPr>
+          <w:hyperlink w:anchor="_Toc184127269" w:history="1">
+            <w:r>
+              <w:rPr>
+                <w:rStyle w:val="Hyperlink"/>
+                <w:noProof/>
+              </w:rPr>
+              <w:t>Inleiding:</w:t>
+            </w:r>
+            <w:r>
+              <w:rPr>
+                <w:noProof/>
+                <w:webHidden/>
+              </w:rPr>
+              <w:tab/>
+            </w:r>
+            <w:r>
+              <w:rPr>
+                <w:noProof/>
+                <w:webHidden/>
+              </w:rPr>
+              <w:fldChar w:fldCharType="begin"/>
+            </w:r>
+            <w:r>
+              <w:rPr>
+                <w:noProof/>
+                <w:webHidden/>
+              </w:rPr>
+              <w:instrText xml:space="preserve"> PAGEREF _Toc184127269 \h </w:instrText>
+            </w:r>
+            <w:r>
+              <w:rPr>
+                <w:noProof/>
+                <w:webHidden/>
+              </w:rPr>
+            </w:r>
+            <w:r>
+              <w:rPr>
+                <w:noProof/>
+                <w:webHidden/>
+              </w:rPr>
+              <w:fldChar w:fldCharType="separate"/>
+            </w:r>
+            <w:r>
+              <w:rPr>
+                <w:noProof/>
+                <w:webHidden/>
+              </w:rPr>
+              <w:t>4</w:t>
+            </w:r>
+            <w:r>
+              <w:rPr>
+                <w:noProof/>
+                <w:webHidden/>
+              </w:rPr>
+              <w:fldChar w:fldCharType="end"/>
+            </w:r>
+          </w:hyperlink>
+        </w:p>
+        <w:p>
+          <w:pPr>
+            <w:pStyle w:val="Inhopg2"/>
+            <w:tabs>
+              <w:tab w:val="right" w:leader="dot" w:pos="9062"/>
+            </w:tabs>
+            <w:rPr>
+              <w:rFonts w:cstheme="minorBidi"/>
+              <w:noProof/>
+              <w:kern w:val="2"/>
+              <w:sz w:val="24"/>
+              <w:szCs w:val="24"/>
+              <w14:ligatures w14:val="standardContextual"/>
+            </w:rPr>
+          </w:pPr>
+          <w:hyperlink w:anchor="_Toc184127270" w:history="1">
+            <w:r>
+              <w:rPr>
+                <w:rStyle w:val="Hyperlink"/>
+                <w:noProof/>
+              </w:rPr>
+              <w:t>Feedback afgelopen sprint</w:t>
+            </w:r>
+            <w:r>
+              <w:rPr>
+                <w:noProof/>
+                <w:webHidden/>
+              </w:rPr>
+              <w:tab/>
+            </w:r>
+            <w:r>
+              <w:rPr>
+                <w:noProof/>
+                <w:webHidden/>
+              </w:rPr>
+              <w:fldChar w:fldCharType="begin"/>
+            </w:r>
+            <w:r>
+              <w:rPr>
+                <w:noProof/>
+                <w:webHidden/>
+              </w:rPr>
+              <w:instrText xml:space="preserve"> PAGEREF _Toc184127270 \h </w:instrText>
+            </w:r>
+            <w:r>
+              <w:rPr>
+                <w:noProof/>
+                <w:webHidden/>
+              </w:rPr>
+            </w:r>
+            <w:r>
+              <w:rPr>
+                <w:noProof/>
+                <w:webHidden/>
+              </w:rPr>
+              <w:fldChar w:fldCharType="separate"/>
+            </w:r>
+            <w:r>
+              <w:rPr>
+                <w:noProof/>
+                <w:webHidden/>
+              </w:rPr>
+              <w:t>4</w:t>
+            </w:r>
+            <w:r>
+              <w:rPr>
+                <w:noProof/>
+                <w:webHidden/>
+              </w:rPr>
+              <w:fldChar w:fldCharType="end"/>
+            </w:r>
+          </w:hyperlink>
+        </w:p>
+        <w:p>
+          <w:pPr>
+            <w:pStyle w:val="Inhopg3"/>
+            <w:tabs>
+              <w:tab w:val="right" w:leader="dot" w:pos="9062"/>
+            </w:tabs>
+            <w:rPr>
+              <w:rFonts w:cstheme="minorBidi"/>
+              <w:noProof/>
+              <w:kern w:val="2"/>
+              <w:sz w:val="24"/>
+              <w:szCs w:val="24"/>
+              <w14:ligatures w14:val="standardContextual"/>
+            </w:rPr>
+          </w:pPr>
+          <w:hyperlink w:anchor="_Toc184127271" w:history="1">
+            <w:r>
+              <w:rPr>
+                <w:rStyle w:val="Hyperlink"/>
+                <w:noProof/>
+              </w:rPr>
+              <w:t>Verbetering 1: Bugs in de documentatie opnemen.</w:t>
+            </w:r>
+            <w:r>
+              <w:rPr>
+                <w:noProof/>
+                <w:webHidden/>
+              </w:rPr>
+              <w:tab/>
+            </w:r>
+            <w:r>
+              <w:rPr>
+                <w:noProof/>
+                <w:webHidden/>
+              </w:rPr>
+              <w:fldChar w:fldCharType="begin"/>
+            </w:r>
+            <w:r>
+              <w:rPr>
+                <w:noProof/>
+                <w:webHidden/>
+              </w:rPr>
+              <w:instrText xml:space="preserve"> PAGEREF _Toc184127271 \h </w:instrText>
+            </w:r>
+            <w:r>
+              <w:rPr>
+                <w:noProof/>
+                <w:webHidden/>
+              </w:rPr>
+            </w:r>
+            <w:r>
+              <w:rPr>
+                <w:noProof/>
+                <w:webHidden/>
+              </w:rPr>
+              <w:fldChar w:fldCharType="separate"/>
+            </w:r>
+            <w:r>
+              <w:rPr>
+                <w:noProof/>
+                <w:webHidden/>
+              </w:rPr>
+              <w:t>4</w:t>
+            </w:r>
+            <w:r>
+              <w:rPr>
+                <w:noProof/>
+                <w:webHidden/>
+              </w:rPr>
+              <w:fldChar w:fldCharType="end"/>
+            </w:r>
+          </w:hyperlink>
+        </w:p>
+        <w:p>
+          <w:pPr>
+            <w:pStyle w:val="Inhopg3"/>
+            <w:tabs>
+              <w:tab w:val="right" w:leader="dot" w:pos="9062"/>
+            </w:tabs>
+            <w:rPr>
+              <w:rFonts w:cstheme="minorBidi"/>
+              <w:noProof/>
+              <w:kern w:val="2"/>
+              <w:sz w:val="24"/>
+              <w:szCs w:val="24"/>
+              <w14:ligatures w14:val="standardContextual"/>
+            </w:rPr>
+          </w:pPr>
+          <w:hyperlink w:anchor="_Toc184127272" w:history="1">
+            <w:r>
+              <w:rPr>
+                <w:rStyle w:val="Hyperlink"/>
+                <w:noProof/>
+              </w:rPr>
+              <w:t>Verbetering 2: Niet veel tijd besteden aan onderzoek</w:t>
+            </w:r>
+            <w:r>
+              <w:rPr>
+                <w:noProof/>
+                <w:webHidden/>
+              </w:rPr>
+              <w:tab/>
+            </w:r>
+            <w:r>
+              <w:rPr>
+                <w:noProof/>
+                <w:webHidden/>
+              </w:rPr>
+              <w:fldChar w:fldCharType="begin"/>
+            </w:r>
+            <w:r>
+              <w:rPr>
+                <w:noProof/>
+                <w:webHidden/>
+              </w:rPr>
+              <w:instrText xml:space="preserve"> PAGEREF _Toc184127272 \h </w:instrText>
+            </w:r>
+            <w:r>
+              <w:rPr>
+                <w:noProof/>
+                <w:webHidden/>
+              </w:rPr>
+            </w:r>
+            <w:r>
+              <w:rPr>
+                <w:noProof/>
+                <w:webHidden/>
+              </w:rPr>
+              <w:fldChar w:fldCharType="separate"/>
+            </w:r>
+            <w:r>
+              <w:rPr>
+                <w:noProof/>
+                <w:webHidden/>
+              </w:rPr>
+              <w:t>4</w:t>
+            </w:r>
+            <w:r>
+              <w:rPr>
+                <w:noProof/>
+                <w:webHidden/>
+              </w:rPr>
+              <w:fldChar w:fldCharType="end"/>
+            </w:r>
+          </w:hyperlink>
+        </w:p>
+        <w:p>
+          <w:pPr>
+            <w:pStyle w:val="Inhopg3"/>
+            <w:tabs>
+              <w:tab w:val="right" w:leader="dot" w:pos="9062"/>
+            </w:tabs>
+            <w:rPr>
+              <w:rFonts w:cstheme="minorBidi"/>
+              <w:noProof/>
+              <w:kern w:val="2"/>
+              <w:sz w:val="24"/>
+              <w:szCs w:val="24"/>
+              <w14:ligatures w14:val="standardContextual"/>
+            </w:rPr>
+          </w:pPr>
+          <w:hyperlink w:anchor="_Toc184127273" w:history="1">
+            <w:r>
+              <w:rPr>
+                <w:rStyle w:val="Hyperlink"/>
+                <w:noProof/>
+              </w:rPr>
+              <w:t>Verbetering 3: Planning evalueren en monitoren.</w:t>
+            </w:r>
+            <w:r>
+              <w:rPr>
+                <w:noProof/>
+                <w:webHidden/>
+              </w:rPr>
+              <w:tab/>
+            </w:r>
+            <w:r>
+              <w:rPr>
+                <w:noProof/>
+                <w:webHidden/>
+              </w:rPr>
+              <w:fldChar w:fldCharType="begin"/>
+            </w:r>
+            <w:r>
+              <w:rPr>
+                <w:noProof/>
+                <w:webHidden/>
+              </w:rPr>
+              <w:instrText xml:space="preserve"> PAGEREF _Toc184127273 \h </w:instrText>
+            </w:r>
+            <w:r>
+              <w:rPr>
+                <w:noProof/>
+                <w:webHidden/>
+              </w:rPr>
+            </w:r>
+            <w:r>
+              <w:rPr>
+                <w:noProof/>
+                <w:webHidden/>
+              </w:rPr>
+              <w:fldChar w:fldCharType="separate"/>
+            </w:r>
+            <w:r>
+              <w:rPr>
+                <w:noProof/>
+                <w:webHidden/>
+              </w:rPr>
+              <w:t>4</w:t>
+            </w:r>
+            <w:r>
+              <w:rPr>
+                <w:noProof/>
+                <w:webHidden/>
+              </w:rPr>
+              <w:fldChar w:fldCharType="end"/>
+            </w:r>
+          </w:hyperlink>
+        </w:p>
+        <w:p>
+          <w:pPr>
+            <w:pStyle w:val="Inhopg3"/>
+            <w:tabs>
+              <w:tab w:val="right" w:leader="dot" w:pos="9062"/>
+            </w:tabs>
+            <w:rPr>
+              <w:rFonts w:cstheme="minorBidi"/>
+              <w:noProof/>
+              <w:kern w:val="2"/>
+              <w:sz w:val="24"/>
+              <w:szCs w:val="24"/>
+              <w14:ligatures w14:val="standardContextual"/>
+            </w:rPr>
+          </w:pPr>
+          <w:hyperlink w:anchor="_Toc184127274" w:history="1">
+            <w:r>
+              <w:rPr>
+                <w:rStyle w:val="Hyperlink"/>
+                <w:noProof/>
+              </w:rPr>
+              <w:t>Verbetering 4: Volgorde van links in het hamburger menu</w:t>
+            </w:r>
+            <w:r>
+              <w:rPr>
+                <w:noProof/>
+                <w:webHidden/>
+              </w:rPr>
+              <w:tab/>
+            </w:r>
+            <w:r>
+              <w:rPr>
+                <w:noProof/>
+                <w:webHidden/>
+              </w:rPr>
+              <w:fldChar w:fldCharType="begin"/>
+            </w:r>
+            <w:r>
+              <w:rPr>
+                <w:noProof/>
+                <w:webHidden/>
+              </w:rPr>
+              <w:instrText xml:space="preserve"> PAGEREF _Toc184127274 \h </w:instrText>
+            </w:r>
+            <w:r>
+              <w:rPr>
+                <w:noProof/>
+                <w:webHidden/>
+              </w:rPr>
+            </w:r>
+            <w:r>
+              <w:rPr>
+                <w:noProof/>
+                <w:webHidden/>
+              </w:rPr>
+              <w:fldChar w:fldCharType="separate"/>
+            </w:r>
+            <w:r>
+              <w:rPr>
+                <w:noProof/>
+                <w:webHidden/>
+              </w:rPr>
+              <w:t>4</w:t>
+            </w:r>
+            <w:r>
+              <w:rPr>
+                <w:noProof/>
+                <w:webHidden/>
+              </w:rPr>
+              <w:fldChar w:fldCharType="end"/>
+            </w:r>
+          </w:hyperlink>
+        </w:p>
+        <w:p>
+          <w:pPr>
+            <w:pStyle w:val="Inhopg3"/>
+            <w:tabs>
+              <w:tab w:val="right" w:leader="dot" w:pos="9062"/>
+            </w:tabs>
+            <w:rPr>
+              <w:rFonts w:cstheme="minorBidi"/>
+              <w:noProof/>
+              <w:kern w:val="2"/>
+              <w:sz w:val="24"/>
+              <w:szCs w:val="24"/>
+              <w14:ligatures w14:val="standardContextual"/>
+            </w:rPr>
+          </w:pPr>
+          <w:hyperlink w:anchor="_Toc184127275" w:history="1">
+            <w:r>
+              <w:rPr>
+                <w:rStyle w:val="Hyperlink"/>
+                <w:noProof/>
+              </w:rPr>
+              <w:t>Verbetering 5: Vergrootglas bij de zoekbalk</w:t>
+            </w:r>
+            <w:r>
+              <w:rPr>
+                <w:noProof/>
+                <w:webHidden/>
+              </w:rPr>
+              <w:tab/>
+            </w:r>
+            <w:r>
+              <w:rPr>
+                <w:noProof/>
+                <w:webHidden/>
+              </w:rPr>
+              <w:fldChar w:fldCharType="begin"/>
+            </w:r>
+            <w:r>
+              <w:rPr>
+                <w:noProof/>
+                <w:webHidden/>
+              </w:rPr>
+              <w:instrText xml:space="preserve"> PAGEREF _Toc184127275 \h </w:instrText>
+            </w:r>
+            <w:r>
+              <w:rPr>
+                <w:noProof/>
+                <w:webHidden/>
+              </w:rPr>
+            </w:r>
+            <w:r>
+              <w:rPr>
+                <w:noProof/>
+                <w:webHidden/>
+              </w:rPr>
+              <w:fldChar w:fldCharType="separate"/>
+            </w:r>
+            <w:r>
+              <w:rPr>
+                <w:noProof/>
+                <w:webHidden/>
+              </w:rPr>
+              <w:t>5</w:t>
+            </w:r>
+            <w:r>
+              <w:rPr>
+                <w:noProof/>
+                <w:webHidden/>
+              </w:rPr>
+              <w:fldChar w:fldCharType="end"/>
+            </w:r>
+          </w:hyperlink>
+        </w:p>
+        <w:p>
+          <w:pPr>
+            <w:pStyle w:val="Inhopg3"/>
+            <w:tabs>
+              <w:tab w:val="right" w:leader="dot" w:pos="9062"/>
+            </w:tabs>
+            <w:rPr>
+              <w:rFonts w:cstheme="minorBidi"/>
+              <w:noProof/>
+              <w:kern w:val="2"/>
+              <w:sz w:val="24"/>
+              <w:szCs w:val="24"/>
+              <w14:ligatures w14:val="standardContextual"/>
+            </w:rPr>
+          </w:pPr>
+          <w:hyperlink w:anchor="_Toc184127276" w:history="1">
+            <w:r>
+              <w:rPr>
+                <w:rStyle w:val="Hyperlink"/>
+                <w:noProof/>
+              </w:rPr>
+              <w:t>Verbetering 6: Indeling van de FAQ-pagina</w:t>
+            </w:r>
+            <w:r>
+              <w:rPr>
+                <w:noProof/>
+                <w:webHidden/>
+              </w:rPr>
+              <w:tab/>
+            </w:r>
+            <w:r>
+              <w:rPr>
+                <w:noProof/>
+                <w:webHidden/>
+              </w:rPr>
+              <w:fldChar w:fldCharType="begin"/>
+            </w:r>
+            <w:r>
+              <w:rPr>
+                <w:noProof/>
+                <w:webHidden/>
+              </w:rPr>
+              <w:instrText xml:space="preserve"> PAGEREF _Toc184127276 \h </w:instrText>
+            </w:r>
+            <w:r>
+              <w:rPr>
+                <w:noProof/>
+                <w:webHidden/>
+              </w:rPr>
+            </w:r>
+            <w:r>
+              <w:rPr>
+                <w:noProof/>
+                <w:webHidden/>
+              </w:rPr>
+              <w:fldChar w:fldCharType="separate"/>
+            </w:r>
+            <w:r>
+              <w:rPr>
+                <w:noProof/>
+                <w:webHidden/>
+              </w:rPr>
+              <w:t>5</w:t>
             </w:r>
             <w:r>
               <w:rPr>
@@ -1392,13 +1976,13 @@
               <w14:ligatures w14:val="standardContextual"/>
             </w:rPr>
           </w:pPr>
-          <w:hyperlink w:anchor="_Toc184043713" w:history="1">
+          <w:hyperlink w:anchor="_Toc184127277" w:history="1">
             <w:r>
               <w:rPr>
                 <w:rStyle w:val="Hyperlink"/>
                 <w:noProof/>
               </w:rPr>
-              <w:t>Feedback en verbetering van de vorige sprint:</w:t>
+              <w:t>Gemaakte Features en Backlog status:</w:t>
             </w:r>
             <w:r>
               <w:rPr>
@@ -1419,7 +2003,7 @@
                 <w:noProof/>
                 <w:webHidden/>
               </w:rPr>
-              <w:instrText xml:space="preserve"> PAGEREF _Toc184043713 \h </w:instrText>
+              <w:instrText xml:space="preserve"> PAGEREF _Toc184127277 \h </w:instrText>
             </w:r>
             <w:r>
               <w:rPr>
@@ -1439,7 +2023,7 @@
                 <w:noProof/>
                 <w:webHidden/>
               </w:rPr>
-              <w:t>5</w:t>
+              <w:t>6</w:t>
             </w:r>
             <w:r>
               <w:rPr>
@@ -1465,13 +2049,13 @@
               <w14:ligatures w14:val="standardContextual"/>
             </w:rPr>
           </w:pPr>
-          <w:hyperlink w:anchor="_Toc184043714" w:history="1">
+          <w:hyperlink w:anchor="_Toc184127278" w:history="1">
             <w:r>
               <w:rPr>
                 <w:rStyle w:val="Hyperlink"/>
                 <w:noProof/>
               </w:rPr>
-              <w:t>Inleiding:</w:t>
+              <w:t>inleiding</w:t>
             </w:r>
             <w:r>
               <w:rPr>
@@ -1492,7 +2076,7 @@
                 <w:noProof/>
                 <w:webHidden/>
               </w:rPr>
-              <w:instrText xml:space="preserve"> PAGEREF _Toc184043714 \h </w:instrText>
+              <w:instrText xml:space="preserve"> PAGEREF _Toc184127278 \h </w:instrText>
             </w:r>
             <w:r>
               <w:rPr>
@@ -1512,7 +2096,153 @@
                 <w:noProof/>
                 <w:webHidden/>
               </w:rPr>
-              <w:t>5</w:t>
+              <w:t>6</w:t>
+            </w:r>
+            <w:r>
+              <w:rPr>
+                <w:noProof/>
+                <w:webHidden/>
+              </w:rPr>
+              <w:fldChar w:fldCharType="end"/>
+            </w:r>
+          </w:hyperlink>
+        </w:p>
+        <w:p>
+          <w:pPr>
+            <w:pStyle w:val="Inhopg3"/>
+            <w:tabs>
+              <w:tab w:val="right" w:leader="dot" w:pos="9062"/>
+            </w:tabs>
+            <w:rPr>
+              <w:rFonts w:cstheme="minorBidi"/>
+              <w:noProof/>
+              <w:kern w:val="2"/>
+              <w:sz w:val="24"/>
+              <w:szCs w:val="24"/>
+              <w14:ligatures w14:val="standardContextual"/>
+            </w:rPr>
+          </w:pPr>
+          <w:hyperlink w:anchor="_Toc184127279" w:history="1">
+            <w:r>
+              <w:rPr>
+                <w:rStyle w:val="Hyperlink"/>
+                <w:noProof/>
+              </w:rPr>
+              <w:t>Ontwikkeling van Websitepagina's</w:t>
+            </w:r>
+            <w:r>
+              <w:rPr>
+                <w:noProof/>
+                <w:webHidden/>
+              </w:rPr>
+              <w:tab/>
+            </w:r>
+            <w:r>
+              <w:rPr>
+                <w:noProof/>
+                <w:webHidden/>
+              </w:rPr>
+              <w:fldChar w:fldCharType="begin"/>
+            </w:r>
+            <w:r>
+              <w:rPr>
+                <w:noProof/>
+                <w:webHidden/>
+              </w:rPr>
+              <w:instrText xml:space="preserve"> PAGEREF _Toc184127279 \h </w:instrText>
+            </w:r>
+            <w:r>
+              <w:rPr>
+                <w:noProof/>
+                <w:webHidden/>
+              </w:rPr>
+            </w:r>
+            <w:r>
+              <w:rPr>
+                <w:noProof/>
+                <w:webHidden/>
+              </w:rPr>
+              <w:fldChar w:fldCharType="separate"/>
+            </w:r>
+            <w:r>
+              <w:rPr>
+                <w:noProof/>
+                <w:webHidden/>
+              </w:rPr>
+              <w:t>6</w:t>
+            </w:r>
+            <w:r>
+              <w:rPr>
+                <w:noProof/>
+                <w:webHidden/>
+              </w:rPr>
+              <w:fldChar w:fldCharType="end"/>
+            </w:r>
+          </w:hyperlink>
+        </w:p>
+        <w:p>
+          <w:pPr>
+            <w:pStyle w:val="Inhopg3"/>
+            <w:tabs>
+              <w:tab w:val="right" w:leader="dot" w:pos="9062"/>
+            </w:tabs>
+            <w:rPr>
+              <w:rFonts w:cstheme="minorBidi"/>
+              <w:noProof/>
+              <w:kern w:val="2"/>
+              <w:sz w:val="24"/>
+              <w:szCs w:val="24"/>
+              <w14:ligatures w14:val="standardContextual"/>
+            </w:rPr>
+          </w:pPr>
+          <w:hyperlink w:anchor="_Toc184127280" w:history="1">
+            <w:r>
+              <w:rPr>
+                <w:rStyle w:val="Hyperlink"/>
+                <w:noProof/>
+              </w:rPr>
+              <w:t>Onderzoek naar Simulatie en Energieverbruik:</w:t>
+            </w:r>
+            <w:r>
+              <w:rPr>
+                <w:noProof/>
+                <w:webHidden/>
+              </w:rPr>
+              <w:tab/>
+            </w:r>
+            <w:r>
+              <w:rPr>
+                <w:noProof/>
+                <w:webHidden/>
+              </w:rPr>
+              <w:fldChar w:fldCharType="begin"/>
+            </w:r>
+            <w:r>
+              <w:rPr>
+                <w:noProof/>
+                <w:webHidden/>
+              </w:rPr>
+              <w:instrText xml:space="preserve"> PAGEREF _Toc184127280 \h </w:instrText>
+            </w:r>
+            <w:r>
+              <w:rPr>
+                <w:noProof/>
+                <w:webHidden/>
+              </w:rPr>
+            </w:r>
+            <w:r>
+              <w:rPr>
+                <w:noProof/>
+                <w:webHidden/>
+              </w:rPr>
+              <w:fldChar w:fldCharType="separate"/>
+            </w:r>
+            <w:r>
+              <w:rPr>
+                <w:noProof/>
+                <w:webHidden/>
+              </w:rPr>
+              <w:t>6</w:t>
             </w:r>
             <w:r>
               <w:rPr>
@@ -1538,13 +2268,13 @@
               <w14:ligatures w14:val="standardContextual"/>
             </w:rPr>
           </w:pPr>
-          <w:hyperlink w:anchor="_Toc184043715" w:history="1">
+          <w:hyperlink w:anchor="_Toc184127281" w:history="1">
             <w:r>
               <w:rPr>
                 <w:rStyle w:val="Hyperlink"/>
                 <w:noProof/>
               </w:rPr>
-              <w:t>Feedback afgelopen sprint</w:t>
+              <w:t>backlog progressie</w:t>
             </w:r>
             <w:r>
               <w:rPr>
@@ -1565,7 +2295,7 @@
                 <w:noProof/>
                 <w:webHidden/>
               </w:rPr>
-              <w:instrText xml:space="preserve"> PAGEREF _Toc184043715 \h </w:instrText>
+              <w:instrText xml:space="preserve"> PAGEREF _Toc184127281 \h </w:instrText>
             </w:r>
             <w:r>
               <w:rPr>
@@ -1585,7 +2315,7 @@
                 <w:noProof/>
                 <w:webHidden/>
               </w:rPr>
-              <w:t>5</w:t>
+              <w:t>8</w:t>
             </w:r>
             <w:r>
               <w:rPr>
@@ -1598,7 +2328,7 @@
         </w:p>
         <w:p>
           <w:pPr>
-            <w:pStyle w:val="Inhopg3"/>
+            <w:pStyle w:val="Inhopg2"/>
             <w:tabs>
               <w:tab w:val="right" w:leader="dot" w:pos="9062"/>
             </w:tabs>
@@ -1611,13 +2341,13 @@
               <w14:ligatures w14:val="standardContextual"/>
             </w:rPr>
           </w:pPr>
-          <w:hyperlink w:anchor="_Toc184043716" w:history="1">
+          <w:hyperlink w:anchor="_Toc184127282" w:history="1">
             <w:r>
               <w:rPr>
                 <w:rStyle w:val="Hyperlink"/>
                 <w:noProof/>
               </w:rPr>
-              <w:t>Verbetering 1: Bugs in de documentatie opnemen.</w:t>
+              <w:t>sprint review (demo):</w:t>
             </w:r>
             <w:r>
               <w:rPr>
@@ -1638,7 +2368,7 @@
                 <w:noProof/>
                 <w:webHidden/>
               </w:rPr>
-              <w:instrText xml:space="preserve"> PAGEREF _Toc184043716 \h </w:instrText>
+              <w:instrText xml:space="preserve"> PAGEREF _Toc184127282 \h </w:instrText>
             </w:r>
             <w:r>
               <w:rPr>
@@ -1658,372 +2388,7 @@
                 <w:noProof/>
                 <w:webHidden/>
               </w:rPr>
-              <w:t>5</w:t>
-            </w:r>
-            <w:r>
-              <w:rPr>
-                <w:noProof/>
-                <w:webHidden/>
-              </w:rPr>
-              <w:fldChar w:fldCharType="end"/>
-            </w:r>
-          </w:hyperlink>
-        </w:p>
-        <w:p>
-          <w:pPr>
-            <w:pStyle w:val="Inhopg3"/>
-            <w:tabs>
-              <w:tab w:val="right" w:leader="dot" w:pos="9062"/>
-            </w:tabs>
-            <w:rPr>
-              <w:rFonts w:cstheme="minorBidi"/>
-              <w:noProof/>
-              <w:kern w:val="2"/>
-              <w:sz w:val="24"/>
-              <w:szCs w:val="24"/>
-              <w14:ligatures w14:val="standardContextual"/>
-            </w:rPr>
-          </w:pPr>
-          <w:hyperlink w:anchor="_Toc184043717" w:history="1">
-            <w:r>
-              <w:rPr>
-                <w:rStyle w:val="Hyperlink"/>
-                <w:noProof/>
-              </w:rPr>
-              <w:t>Verbetering 2: Niet veel tijd besteden aan onderzoek</w:t>
-            </w:r>
-            <w:r>
-              <w:rPr>
-                <w:noProof/>
-                <w:webHidden/>
-              </w:rPr>
-              <w:tab/>
-            </w:r>
-            <w:r>
-              <w:rPr>
-                <w:noProof/>
-                <w:webHidden/>
-              </w:rPr>
-              <w:fldChar w:fldCharType="begin"/>
-            </w:r>
-            <w:r>
-              <w:rPr>
-                <w:noProof/>
-                <w:webHidden/>
-              </w:rPr>
-              <w:instrText xml:space="preserve"> PAGEREF _Toc184043717 \h </w:instrText>
-            </w:r>
-            <w:r>
-              <w:rPr>
-                <w:noProof/>
-                <w:webHidden/>
-              </w:rPr>
-            </w:r>
-            <w:r>
-              <w:rPr>
-                <w:noProof/>
-                <w:webHidden/>
-              </w:rPr>
-              <w:fldChar w:fldCharType="separate"/>
-            </w:r>
-            <w:r>
-              <w:rPr>
-                <w:noProof/>
-                <w:webHidden/>
-              </w:rPr>
-              <w:t>5</w:t>
-            </w:r>
-            <w:r>
-              <w:rPr>
-                <w:noProof/>
-                <w:webHidden/>
-              </w:rPr>
-              <w:fldChar w:fldCharType="end"/>
-            </w:r>
-          </w:hyperlink>
-        </w:p>
-        <w:p>
-          <w:pPr>
-            <w:pStyle w:val="Inhopg3"/>
-            <w:tabs>
-              <w:tab w:val="right" w:leader="dot" w:pos="9062"/>
-            </w:tabs>
-            <w:rPr>
-              <w:rFonts w:cstheme="minorBidi"/>
-              <w:noProof/>
-              <w:kern w:val="2"/>
-              <w:sz w:val="24"/>
-              <w:szCs w:val="24"/>
-              <w14:ligatures w14:val="standardContextual"/>
-            </w:rPr>
-          </w:pPr>
-          <w:hyperlink w:anchor="_Toc184043718" w:history="1">
-            <w:r>
-              <w:rPr>
-                <w:rStyle w:val="Hyperlink"/>
-                <w:noProof/>
-              </w:rPr>
-              <w:t>Verbetering 3: Planning evalueren en monitoren.</w:t>
-            </w:r>
-            <w:r>
-              <w:rPr>
-                <w:noProof/>
-                <w:webHidden/>
-              </w:rPr>
-              <w:tab/>
-            </w:r>
-            <w:r>
-              <w:rPr>
-                <w:noProof/>
-                <w:webHidden/>
-              </w:rPr>
-              <w:fldChar w:fldCharType="begin"/>
-            </w:r>
-            <w:r>
-              <w:rPr>
-                <w:noProof/>
-                <w:webHidden/>
-              </w:rPr>
-              <w:instrText xml:space="preserve"> PAGEREF _Toc184043718 \h </w:instrText>
-            </w:r>
-            <w:r>
-              <w:rPr>
-                <w:noProof/>
-                <w:webHidden/>
-              </w:rPr>
-            </w:r>
-            <w:r>
-              <w:rPr>
-                <w:noProof/>
-                <w:webHidden/>
-              </w:rPr>
-              <w:fldChar w:fldCharType="separate"/>
-            </w:r>
-            <w:r>
-              <w:rPr>
-                <w:noProof/>
-                <w:webHidden/>
-              </w:rPr>
-              <w:t>5</w:t>
-            </w:r>
-            <w:r>
-              <w:rPr>
-                <w:noProof/>
-                <w:webHidden/>
-              </w:rPr>
-              <w:fldChar w:fldCharType="end"/>
-            </w:r>
-          </w:hyperlink>
-        </w:p>
-        <w:p>
-          <w:pPr>
-            <w:pStyle w:val="Inhopg3"/>
-            <w:tabs>
-              <w:tab w:val="right" w:leader="dot" w:pos="9062"/>
-            </w:tabs>
-            <w:rPr>
-              <w:rFonts w:cstheme="minorBidi"/>
-              <w:noProof/>
-              <w:kern w:val="2"/>
-              <w:sz w:val="24"/>
-              <w:szCs w:val="24"/>
-              <w14:ligatures w14:val="standardContextual"/>
-            </w:rPr>
-          </w:pPr>
-          <w:hyperlink w:anchor="_Toc184043719" w:history="1">
-            <w:r>
-              <w:rPr>
-                <w:rStyle w:val="Hyperlink"/>
-                <w:noProof/>
-              </w:rPr>
-              <w:t>Verbetering 4: Volgorde van links in het hamburger menu</w:t>
-            </w:r>
-            <w:r>
-              <w:rPr>
-                <w:noProof/>
-                <w:webHidden/>
-              </w:rPr>
-              <w:tab/>
-            </w:r>
-            <w:r>
-              <w:rPr>
-                <w:noProof/>
-                <w:webHidden/>
-              </w:rPr>
-              <w:fldChar w:fldCharType="begin"/>
-            </w:r>
-            <w:r>
-              <w:rPr>
-                <w:noProof/>
-                <w:webHidden/>
-              </w:rPr>
-              <w:instrText xml:space="preserve"> PAGEREF _Toc184043719 \h </w:instrText>
-            </w:r>
-            <w:r>
-              <w:rPr>
-                <w:noProof/>
-                <w:webHidden/>
-              </w:rPr>
-            </w:r>
-            <w:r>
-              <w:rPr>
-                <w:noProof/>
-                <w:webHidden/>
-              </w:rPr>
-              <w:fldChar w:fldCharType="separate"/>
-            </w:r>
-            <w:r>
-              <w:rPr>
-                <w:noProof/>
-                <w:webHidden/>
-              </w:rPr>
-              <w:t>5</w:t>
-            </w:r>
-            <w:r>
-              <w:rPr>
-                <w:noProof/>
-                <w:webHidden/>
-              </w:rPr>
-              <w:fldChar w:fldCharType="end"/>
-            </w:r>
-          </w:hyperlink>
-        </w:p>
-        <w:p>
-          <w:pPr>
-            <w:pStyle w:val="Inhopg3"/>
-            <w:tabs>
-              <w:tab w:val="right" w:leader="dot" w:pos="9062"/>
-            </w:tabs>
-            <w:rPr>
-              <w:rFonts w:cstheme="minorBidi"/>
-              <w:noProof/>
-              <w:kern w:val="2"/>
-              <w:sz w:val="24"/>
-              <w:szCs w:val="24"/>
-              <w14:ligatures w14:val="standardContextual"/>
-            </w:rPr>
-          </w:pPr>
-          <w:hyperlink w:anchor="_Toc184043720" w:history="1">
-            <w:r>
-              <w:rPr>
-                <w:rStyle w:val="Hyperlink"/>
-                <w:noProof/>
-              </w:rPr>
-              <w:t>Verbetering 5: Vergrootglas bij de zoekbalk</w:t>
-            </w:r>
-            <w:r>
-              <w:rPr>
-                <w:noProof/>
-                <w:webHidden/>
-              </w:rPr>
-              <w:tab/>
-            </w:r>
-            <w:r>
-              <w:rPr>
-                <w:noProof/>
-                <w:webHidden/>
-              </w:rPr>
-              <w:fldChar w:fldCharType="begin"/>
-            </w:r>
-            <w:r>
-              <w:rPr>
-                <w:noProof/>
-                <w:webHidden/>
-              </w:rPr>
-              <w:instrText xml:space="preserve"> PAGEREF _Toc184043720 \h </w:instrText>
-            </w:r>
-            <w:r>
-              <w:rPr>
-                <w:noProof/>
-                <w:webHidden/>
-              </w:rPr>
-            </w:r>
-            <w:r>
-              <w:rPr>
-                <w:noProof/>
-                <w:webHidden/>
-              </w:rPr>
-              <w:fldChar w:fldCharType="separate"/>
-            </w:r>
-            <w:r>
-              <w:rPr>
-                <w:noProof/>
-                <w:webHidden/>
-              </w:rPr>
-              <w:t>6</w:t>
-            </w:r>
-            <w:r>
-              <w:rPr>
-                <w:noProof/>
-                <w:webHidden/>
-              </w:rPr>
-              <w:fldChar w:fldCharType="end"/>
-            </w:r>
-          </w:hyperlink>
-        </w:p>
-        <w:p>
-          <w:pPr>
-            <w:pStyle w:val="Inhopg3"/>
-            <w:tabs>
-              <w:tab w:val="right" w:leader="dot" w:pos="9062"/>
-            </w:tabs>
-            <w:rPr>
-              <w:rFonts w:cstheme="minorBidi"/>
-              <w:noProof/>
-              <w:kern w:val="2"/>
-              <w:sz w:val="24"/>
-              <w:szCs w:val="24"/>
-              <w14:ligatures w14:val="standardContextual"/>
-            </w:rPr>
-          </w:pPr>
-          <w:hyperlink w:anchor="_Toc184043721" w:history="1">
-            <w:r>
-              <w:rPr>
-                <w:rStyle w:val="Hyperlink"/>
-                <w:noProof/>
-              </w:rPr>
-              <w:t>Verbetering 6: Indeling van de FAQ-pagina</w:t>
-            </w:r>
-            <w:r>
-              <w:rPr>
-                <w:noProof/>
-                <w:webHidden/>
-              </w:rPr>
-              <w:tab/>
-            </w:r>
-            <w:r>
-              <w:rPr>
-                <w:noProof/>
-                <w:webHidden/>
-              </w:rPr>
-              <w:fldChar w:fldCharType="begin"/>
-            </w:r>
-            <w:r>
-              <w:rPr>
-                <w:noProof/>
-                <w:webHidden/>
-              </w:rPr>
-              <w:instrText xml:space="preserve"> PAGEREF _Toc184043721 \h </w:instrText>
-            </w:r>
-            <w:r>
-              <w:rPr>
-                <w:noProof/>
-                <w:webHidden/>
-              </w:rPr>
-            </w:r>
-            <w:r>
-              <w:rPr>
-                <w:noProof/>
-                <w:webHidden/>
-              </w:rPr>
-              <w:fldChar w:fldCharType="separate"/>
-            </w:r>
-            <w:r>
-              <w:rPr>
-                <w:noProof/>
-                <w:webHidden/>
-              </w:rPr>
-              <w:t>6</w:t>
+              <w:t>8</w:t>
             </w:r>
             <w:r>
               <w:rPr>
@@ -2049,13 +2414,13 @@
               <w14:ligatures w14:val="standardContextual"/>
             </w:rPr>
           </w:pPr>
-          <w:hyperlink w:anchor="_Toc184043722" w:history="1">
+          <w:hyperlink w:anchor="_Toc184127283" w:history="1">
             <w:r>
               <w:rPr>
                 <w:rStyle w:val="Hyperlink"/>
                 <w:noProof/>
               </w:rPr>
-              <w:t>Gemaakte Features en Backlog status:</w:t>
+              <w:t>Draft planning en doelstelling van de komende Sprint.</w:t>
             </w:r>
             <w:r>
               <w:rPr>
@@ -2076,7 +2441,7 @@
                 <w:noProof/>
                 <w:webHidden/>
               </w:rPr>
-              <w:instrText xml:space="preserve"> PAGEREF _Toc184043722 \h </w:instrText>
+              <w:instrText xml:space="preserve"> PAGEREF _Toc184127283 \h </w:instrText>
             </w:r>
             <w:r>
               <w:rPr>
@@ -2096,7 +2461,7 @@
                 <w:noProof/>
                 <w:webHidden/>
               </w:rPr>
-              <w:t>7</w:t>
+              <w:t>9</w:t>
             </w:r>
             <w:r>
               <w:rPr>
@@ -2122,13 +2487,13 @@
               <w14:ligatures w14:val="standardContextual"/>
             </w:rPr>
           </w:pPr>
-          <w:hyperlink w:anchor="_Toc184043723" w:history="1">
+          <w:hyperlink w:anchor="_Toc184127284" w:history="1">
             <w:r>
               <w:rPr>
                 <w:rStyle w:val="Hyperlink"/>
                 <w:noProof/>
               </w:rPr>
-              <w:t>inleiding</w:t>
+              <w:t>Definitie of Done (DoD).</w:t>
             </w:r>
             <w:r>
               <w:rPr>
@@ -2149,7 +2514,7 @@
                 <w:noProof/>
                 <w:webHidden/>
               </w:rPr>
-              <w:instrText xml:space="preserve"> PAGEREF _Toc184043723 \h </w:instrText>
+              <w:instrText xml:space="preserve"> PAGEREF _Toc184127284 \h </w:instrText>
             </w:r>
             <w:r>
               <w:rPr>
@@ -2169,153 +2534,7 @@
                 <w:noProof/>
                 <w:webHidden/>
               </w:rPr>
-              <w:t>7</w:t>
-            </w:r>
-            <w:r>
-              <w:rPr>
-                <w:noProof/>
-                <w:webHidden/>
-              </w:rPr>
-              <w:fldChar w:fldCharType="end"/>
-            </w:r>
-          </w:hyperlink>
-        </w:p>
-        <w:p>
-          <w:pPr>
-            <w:pStyle w:val="Inhopg3"/>
-            <w:tabs>
-              <w:tab w:val="right" w:leader="dot" w:pos="9062"/>
-            </w:tabs>
-            <w:rPr>
-              <w:rFonts w:cstheme="minorBidi"/>
-              <w:noProof/>
-              <w:kern w:val="2"/>
-              <w:sz w:val="24"/>
-              <w:szCs w:val="24"/>
-              <w14:ligatures w14:val="standardContextual"/>
-            </w:rPr>
-          </w:pPr>
-          <w:hyperlink w:anchor="_Toc184043724" w:history="1">
-            <w:r>
-              <w:rPr>
-                <w:rStyle w:val="Hyperlink"/>
-                <w:noProof/>
-              </w:rPr>
-              <w:t>Ontwikkeling van Websitepagina's</w:t>
-            </w:r>
-            <w:r>
-              <w:rPr>
-                <w:noProof/>
-                <w:webHidden/>
-              </w:rPr>
-              <w:tab/>
-            </w:r>
-            <w:r>
-              <w:rPr>
-                <w:noProof/>
-                <w:webHidden/>
-              </w:rPr>
-              <w:fldChar w:fldCharType="begin"/>
-            </w:r>
-            <w:r>
-              <w:rPr>
-                <w:noProof/>
-                <w:webHidden/>
-              </w:rPr>
-              <w:instrText xml:space="preserve"> PAGEREF _Toc184043724 \h </w:instrText>
-            </w:r>
-            <w:r>
-              <w:rPr>
-                <w:noProof/>
-                <w:webHidden/>
-              </w:rPr>
-            </w:r>
-            <w:r>
-              <w:rPr>
-                <w:noProof/>
-                <w:webHidden/>
-              </w:rPr>
-              <w:fldChar w:fldCharType="separate"/>
-            </w:r>
-            <w:r>
-              <w:rPr>
-                <w:noProof/>
-                <w:webHidden/>
-              </w:rPr>
-              <w:t>7</w:t>
-            </w:r>
-            <w:r>
-              <w:rPr>
-                <w:noProof/>
-                <w:webHidden/>
-              </w:rPr>
-              <w:fldChar w:fldCharType="end"/>
-            </w:r>
-          </w:hyperlink>
-        </w:p>
-        <w:p>
-          <w:pPr>
-            <w:pStyle w:val="Inhopg3"/>
-            <w:tabs>
-              <w:tab w:val="right" w:leader="dot" w:pos="9062"/>
-            </w:tabs>
-            <w:rPr>
-              <w:rFonts w:cstheme="minorBidi"/>
-              <w:noProof/>
-              <w:kern w:val="2"/>
-              <w:sz w:val="24"/>
-              <w:szCs w:val="24"/>
-              <w14:ligatures w14:val="standardContextual"/>
-            </w:rPr>
-          </w:pPr>
-          <w:hyperlink w:anchor="_Toc184043725" w:history="1">
-            <w:r>
-              <w:rPr>
-                <w:rStyle w:val="Hyperlink"/>
-                <w:noProof/>
-              </w:rPr>
-              <w:t>Onderzoek naar Simulatie en Energieverbruik:</w:t>
-            </w:r>
-            <w:r>
-              <w:rPr>
-                <w:noProof/>
-                <w:webHidden/>
-              </w:rPr>
-              <w:tab/>
-            </w:r>
-            <w:r>
-              <w:rPr>
-                <w:noProof/>
-                <w:webHidden/>
-              </w:rPr>
-              <w:fldChar w:fldCharType="begin"/>
-            </w:r>
-            <w:r>
-              <w:rPr>
-                <w:noProof/>
-                <w:webHidden/>
-              </w:rPr>
-              <w:instrText xml:space="preserve"> PAGEREF _Toc184043725 \h </w:instrText>
-            </w:r>
-            <w:r>
-              <w:rPr>
-                <w:noProof/>
-                <w:webHidden/>
-              </w:rPr>
-            </w:r>
-            <w:r>
-              <w:rPr>
-                <w:noProof/>
-                <w:webHidden/>
-              </w:rPr>
-              <w:fldChar w:fldCharType="separate"/>
-            </w:r>
-            <w:r>
-              <w:rPr>
-                <w:noProof/>
-                <w:webHidden/>
-              </w:rPr>
-              <w:t>7</w:t>
+              <w:t>9</w:t>
             </w:r>
             <w:r>
               <w:rPr>
@@ -2341,13 +2560,13 @@
               <w14:ligatures w14:val="standardContextual"/>
             </w:rPr>
           </w:pPr>
-          <w:hyperlink w:anchor="_Toc184043726" w:history="1">
+          <w:hyperlink w:anchor="_Toc184127285" w:history="1">
             <w:r>
               <w:rPr>
                 <w:rStyle w:val="Hyperlink"/>
                 <w:noProof/>
               </w:rPr>
-              <w:t>backlog progressie</w:t>
+              <w:t>Risico’s en Verwachtingen.</w:t>
             </w:r>
             <w:r>
               <w:rPr>
@@ -2368,7 +2587,7 @@
                 <w:noProof/>
                 <w:webHidden/>
               </w:rPr>
-              <w:instrText xml:space="preserve"> PAGEREF _Toc184043726 \h </w:instrText>
+              <w:instrText xml:space="preserve"> PAGEREF _Toc184127285 \h </w:instrText>
             </w:r>
             <w:r>
               <w:rPr>
@@ -2388,80 +2607,7 @@
                 <w:noProof/>
                 <w:webHidden/>
               </w:rPr>
-              <w:t>8</w:t>
-            </w:r>
-            <w:r>
-              <w:rPr>
-                <w:noProof/>
-                <w:webHidden/>
-              </w:rPr>
-              <w:fldChar w:fldCharType="end"/>
-            </w:r>
-          </w:hyperlink>
-        </w:p>
-        <w:p>
-          <w:pPr>
-            <w:pStyle w:val="Inhopg2"/>
-            <w:tabs>
-              <w:tab w:val="right" w:leader="dot" w:pos="9062"/>
-            </w:tabs>
-            <w:rPr>
-              <w:rFonts w:cstheme="minorBidi"/>
-              <w:noProof/>
-              <w:kern w:val="2"/>
-              <w:sz w:val="24"/>
-              <w:szCs w:val="24"/>
-              <w14:ligatures w14:val="standardContextual"/>
-            </w:rPr>
-          </w:pPr>
-          <w:hyperlink w:anchor="_Toc184043727" w:history="1">
-            <w:r>
-              <w:rPr>
-                <w:rStyle w:val="Hyperlink"/>
-                <w:noProof/>
-              </w:rPr>
-              <w:t>sprint review (demo):</w:t>
-            </w:r>
-            <w:r>
-              <w:rPr>
-                <w:noProof/>
-                <w:webHidden/>
-              </w:rPr>
-              <w:tab/>
-            </w:r>
-            <w:r>
-              <w:rPr>
-                <w:noProof/>
-                <w:webHidden/>
-              </w:rPr>
-              <w:fldChar w:fldCharType="begin"/>
-            </w:r>
-            <w:r>
-              <w:rPr>
-                <w:noProof/>
-                <w:webHidden/>
-              </w:rPr>
-              <w:instrText xml:space="preserve"> PAGEREF _Toc184043727 \h </w:instrText>
-            </w:r>
-            <w:r>
-              <w:rPr>
-                <w:noProof/>
-                <w:webHidden/>
-              </w:rPr>
-            </w:r>
-            <w:r>
-              <w:rPr>
-                <w:noProof/>
-                <w:webHidden/>
-              </w:rPr>
-              <w:fldChar w:fldCharType="separate"/>
-            </w:r>
-            <w:r>
-              <w:rPr>
-                <w:noProof/>
-                <w:webHidden/>
-              </w:rPr>
-              <w:t>8</w:t>
+              <w:t>9</w:t>
             </w:r>
             <w:r>
               <w:rPr>
@@ -2487,13 +2633,13 @@
               <w14:ligatures w14:val="standardContextual"/>
             </w:rPr>
           </w:pPr>
-          <w:hyperlink w:anchor="_Toc184043728" w:history="1">
+          <w:hyperlink w:anchor="_Toc184127286" w:history="1">
             <w:r>
               <w:rPr>
                 <w:rStyle w:val="Hyperlink"/>
                 <w:noProof/>
               </w:rPr>
-              <w:t>Draft planning en doelstelling van de komende Sprint.</w:t>
+              <w:t>Samenvatting en Afsluiten.</w:t>
             </w:r>
             <w:r>
               <w:rPr>
@@ -2514,226 +2660,7 @@
                 <w:noProof/>
                 <w:webHidden/>
               </w:rPr>
-              <w:instrText xml:space="preserve"> PAGEREF _Toc184043728 \h </w:instrText>
-            </w:r>
-            <w:r>
-              <w:rPr>
-                <w:noProof/>
-                <w:webHidden/>
-              </w:rPr>
-            </w:r>
-            <w:r>
-              <w:rPr>
-                <w:noProof/>
-                <w:webHidden/>
-              </w:rPr>
-              <w:fldChar w:fldCharType="separate"/>
-            </w:r>
-            <w:r>
-              <w:rPr>
-                <w:noProof/>
-                <w:webHidden/>
-              </w:rPr>
-              <w:t>9</w:t>
-            </w:r>
-            <w:r>
-              <w:rPr>
-                <w:noProof/>
-                <w:webHidden/>
-              </w:rPr>
-              <w:fldChar w:fldCharType="end"/>
-            </w:r>
-          </w:hyperlink>
-        </w:p>
-        <w:p>
-          <w:pPr>
-            <w:pStyle w:val="Inhopg2"/>
-            <w:tabs>
-              <w:tab w:val="right" w:leader="dot" w:pos="9062"/>
-            </w:tabs>
-            <w:rPr>
-              <w:rFonts w:cstheme="minorBidi"/>
-              <w:noProof/>
-              <w:kern w:val="2"/>
-              <w:sz w:val="24"/>
-              <w:szCs w:val="24"/>
-              <w14:ligatures w14:val="standardContextual"/>
-            </w:rPr>
-          </w:pPr>
-          <w:hyperlink w:anchor="_Toc184043729" w:history="1">
-            <w:r>
-              <w:rPr>
-                <w:rStyle w:val="Hyperlink"/>
-                <w:noProof/>
-              </w:rPr>
-              <w:t>Definitie of Done (DoD).</w:t>
-            </w:r>
-            <w:r>
-              <w:rPr>
-                <w:noProof/>
-                <w:webHidden/>
-              </w:rPr>
-              <w:tab/>
-            </w:r>
-            <w:r>
-              <w:rPr>
-                <w:noProof/>
-                <w:webHidden/>
-              </w:rPr>
-              <w:fldChar w:fldCharType="begin"/>
-            </w:r>
-            <w:r>
-              <w:rPr>
-                <w:noProof/>
-                <w:webHidden/>
-              </w:rPr>
-              <w:instrText xml:space="preserve"> PAGEREF _Toc184043729 \h </w:instrText>
-            </w:r>
-            <w:r>
-              <w:rPr>
-                <w:noProof/>
-                <w:webHidden/>
-              </w:rPr>
-            </w:r>
-            <w:r>
-              <w:rPr>
-                <w:noProof/>
-                <w:webHidden/>
-              </w:rPr>
-              <w:fldChar w:fldCharType="separate"/>
-            </w:r>
-            <w:r>
-              <w:rPr>
-                <w:noProof/>
-                <w:webHidden/>
-              </w:rPr>
-              <w:t>9</w:t>
-            </w:r>
-            <w:r>
-              <w:rPr>
-                <w:noProof/>
-                <w:webHidden/>
-              </w:rPr>
-              <w:fldChar w:fldCharType="end"/>
-            </w:r>
-          </w:hyperlink>
-        </w:p>
-        <w:p>
-          <w:pPr>
-            <w:pStyle w:val="Inhopg2"/>
-            <w:tabs>
-              <w:tab w:val="right" w:leader="dot" w:pos="9062"/>
-            </w:tabs>
-            <w:rPr>
-              <w:rFonts w:cstheme="minorBidi"/>
-              <w:noProof/>
-              <w:kern w:val="2"/>
-              <w:sz w:val="24"/>
-              <w:szCs w:val="24"/>
-              <w14:ligatures w14:val="standardContextual"/>
-            </w:rPr>
-          </w:pPr>
-          <w:hyperlink w:anchor="_Toc184043730" w:history="1">
-            <w:r>
-              <w:rPr>
-                <w:rStyle w:val="Hyperlink"/>
-                <w:noProof/>
-              </w:rPr>
-              <w:t>Risico’s en Verwachtingen.</w:t>
-            </w:r>
-            <w:r>
-              <w:rPr>
-                <w:noProof/>
-                <w:webHidden/>
-              </w:rPr>
-              <w:tab/>
-            </w:r>
-            <w:r>
-              <w:rPr>
-                <w:noProof/>
-                <w:webHidden/>
-              </w:rPr>
-              <w:fldChar w:fldCharType="begin"/>
-            </w:r>
-            <w:r>
-              <w:rPr>
-                <w:noProof/>
-                <w:webHidden/>
-              </w:rPr>
-              <w:instrText xml:space="preserve"> PAGEREF _Toc184043730 \h </w:instrText>
-            </w:r>
-            <w:r>
-              <w:rPr>
-                <w:noProof/>
-                <w:webHidden/>
-              </w:rPr>
-            </w:r>
-            <w:r>
-              <w:rPr>
-                <w:noProof/>
-                <w:webHidden/>
-              </w:rPr>
-              <w:fldChar w:fldCharType="separate"/>
-            </w:r>
-            <w:r>
-              <w:rPr>
-                <w:noProof/>
-                <w:webHidden/>
-              </w:rPr>
-              <w:t>9</w:t>
-            </w:r>
-            <w:r>
-              <w:rPr>
-                <w:noProof/>
-                <w:webHidden/>
-              </w:rPr>
-              <w:fldChar w:fldCharType="end"/>
-            </w:r>
-          </w:hyperlink>
-        </w:p>
-        <w:p>
-          <w:pPr>
-            <w:pStyle w:val="Inhopg1"/>
-            <w:tabs>
-              <w:tab w:val="right" w:leader="dot" w:pos="9062"/>
-            </w:tabs>
-            <w:rPr>
-              <w:rFonts w:cstheme="minorBidi"/>
-              <w:noProof/>
-              <w:kern w:val="2"/>
-              <w:sz w:val="24"/>
-              <w:szCs w:val="24"/>
-              <w14:ligatures w14:val="standardContextual"/>
-            </w:rPr>
-          </w:pPr>
-          <w:hyperlink w:anchor="_Toc184043731" w:history="1">
-            <w:r>
-              <w:rPr>
-                <w:rStyle w:val="Hyperlink"/>
-                <w:noProof/>
-              </w:rPr>
-              <w:t>Samenvatting en Afsluiten.</w:t>
-            </w:r>
-            <w:r>
-              <w:rPr>
-                <w:noProof/>
-                <w:webHidden/>
-              </w:rPr>
-              <w:tab/>
-            </w:r>
-            <w:r>
-              <w:rPr>
-                <w:noProof/>
-                <w:webHidden/>
-              </w:rPr>
-              <w:fldChar w:fldCharType="begin"/>
-            </w:r>
-            <w:r>
-              <w:rPr>
-                <w:noProof/>
-                <w:webHidden/>
-              </w:rPr>
-              <w:instrText xml:space="preserve"> PAGEREF _Toc184043731 \h </w:instrText>
+              <w:instrText xml:space="preserve"> PAGEREF _Toc184127286 \h </w:instrText>
             </w:r>
             <w:r>
               <w:rPr>
@@ -2770,7 +2697,63 @@
               <w:b/>
               <w:bCs/>
             </w:rPr>
+            <w:lastRenderedPageBreak/>
             <w:fldChar w:fldCharType="end"/>
+          </w:r>
+          <w:r>
+            <w:rPr>
+              <w:b/>
+              <w:bCs/>
+              <w:noProof/>
+            </w:rPr>
+            <w:drawing>
+              <wp:inline distT="0" distB="0" distL="0" distR="0" wp14:anchorId="41A9FDE1" wp14:editId="585C25F3">
+                <wp:extent cx="5747385" cy="7630795"/>
+                <wp:effectExtent l="0" t="0" r="5715" b="8255"/>
+                <wp:docPr id="1266081435" name="Afbeelding 13"/>
+                <wp:cNvGraphicFramePr>
+                  <a:graphicFrameLocks xmlns:a="http://schemas.openxmlformats.org/drawingml/2006/main" noChangeAspect="1"/>
+                </wp:cNvGraphicFramePr>
+                <a:graphic xmlns:a="http://schemas.openxmlformats.org/drawingml/2006/main">
+                  <a:graphicData uri="http://schemas.openxmlformats.org/drawingml/2006/picture">
+                    <pic:pic xmlns:pic="http://schemas.openxmlformats.org/drawingml/2006/picture">
+                      <pic:nvPicPr>
+                        <pic:cNvPr id="0" name="Picture 3"/>
+                        <pic:cNvPicPr>
+                          <a:picLocks noChangeAspect="1" noChangeArrowheads="1"/>
+                        </pic:cNvPicPr>
+                      </pic:nvPicPr>
+                      <pic:blipFill>
+                        <a:blip r:embed="rId10">
+                          <a:extLst>
+                            <a:ext uri="{28A0092B-C50C-407E-A947-70E740481C1C}">
+                              <a14:useLocalDpi xmlns:a14="http://schemas.microsoft.com/office/drawing/2010/main" val="0"/>
+                            </a:ext>
+                          </a:extLst>
+                        </a:blip>
+                        <a:srcRect/>
+                        <a:stretch>
+                          <a:fillRect/>
+                        </a:stretch>
+                      </pic:blipFill>
+                      <pic:spPr bwMode="auto">
+                        <a:xfrm>
+                          <a:off x="0" y="0"/>
+                          <a:ext cx="5747385" cy="7630795"/>
+                        </a:xfrm>
+                        <a:prstGeom prst="rect">
+                          <a:avLst/>
+                        </a:prstGeom>
+                        <a:noFill/>
+                        <a:ln>
+                          <a:noFill/>
+                        </a:ln>
+                      </pic:spPr>
+                    </pic:pic>
+                  </a:graphicData>
+                </a:graphic>
+              </wp:inline>
+            </w:drawing>
           </w:r>
         </w:p>
       </w:sdtContent>
@@ -2816,7 +2799,7 @@
                     <pic:cNvPicPr/>
                   </pic:nvPicPr>
                   <pic:blipFill rotWithShape="1">
-                    <a:blip r:embed="rId10">
+                    <a:blip r:embed="rId11">
                       <a:extLst>
                         <a:ext uri="{28A0092B-C50C-407E-A947-70E740481C1C}">
                           <a14:useLocalDpi xmlns:a14="http://schemas.microsoft.com/office/drawing/2010/main" val="0"/>
@@ -2860,7 +2843,7 @@
       <w:pPr>
         <w:pStyle w:val="Kop1"/>
       </w:pPr>
-      <w:bookmarkStart w:id="0" w:name="_Toc184043711"/>
+      <w:bookmarkStart w:id="0" w:name="_Toc184127266"/>
       <w:r>
         <w:t>Inleiding</w:t>
       </w:r>
@@ -2925,7 +2908,7 @@
                     <pic:cNvPicPr/>
                   </pic:nvPicPr>
                   <pic:blipFill rotWithShape="1">
-                    <a:blip r:embed="rId10">
+                    <a:blip r:embed="rId11">
                       <a:extLst>
                         <a:ext uri="{28A0092B-C50C-407E-A947-70E740481C1C}">
                           <a14:useLocalDpi xmlns:a14="http://schemas.microsoft.com/office/drawing/2010/main" val="0"/>
@@ -2998,7 +2981,7 @@
                     <pic:cNvPicPr/>
                   </pic:nvPicPr>
                   <pic:blipFill rotWithShape="1">
-                    <a:blip r:embed="rId10">
+                    <a:blip r:embed="rId11">
                       <a:extLst>
                         <a:ext uri="{28A0092B-C50C-407E-A947-70E740481C1C}">
                           <a14:useLocalDpi xmlns:a14="http://schemas.microsoft.com/office/drawing/2010/main" val="0"/>
@@ -3042,7 +3025,7 @@
       <w:pPr>
         <w:pStyle w:val="Kop1"/>
       </w:pPr>
-      <w:bookmarkStart w:id="1" w:name="_Toc184043712"/>
+      <w:bookmarkStart w:id="1" w:name="_Toc184127267"/>
       <w:r>
         <w:t>Bijzonderheden/Bugs/Problemen.</w:t>
       </w:r>
@@ -3108,7 +3091,7 @@
                     <pic:cNvPicPr/>
                   </pic:nvPicPr>
                   <pic:blipFill>
-                    <a:blip r:embed="rId11" cstate="print">
+                    <a:blip r:embed="rId12" cstate="print">
                       <a:extLst>
                         <a:ext uri="{28A0092B-C50C-407E-A947-70E740481C1C}">
                           <a14:useLocalDpi xmlns:a14="http://schemas.microsoft.com/office/drawing/2010/main" val="0"/>
@@ -3171,7 +3154,7 @@
                     <pic:cNvPicPr/>
                   </pic:nvPicPr>
                   <pic:blipFill rotWithShape="1">
-                    <a:blip r:embed="rId12" cstate="print">
+                    <a:blip r:embed="rId13" cstate="print">
                       <a:extLst>
                         <a:ext uri="{28A0092B-C50C-407E-A947-70E740481C1C}">
                           <a14:useLocalDpi xmlns:a14="http://schemas.microsoft.com/office/drawing/2010/main" val="0"/>
@@ -3241,7 +3224,7 @@
                     <pic:cNvPicPr/>
                   </pic:nvPicPr>
                   <pic:blipFill>
-                    <a:blip r:embed="rId13" cstate="print">
+                    <a:blip r:embed="rId14" cstate="print">
                       <a:extLst>
                         <a:ext uri="{28A0092B-C50C-407E-A947-70E740481C1C}">
                           <a14:useLocalDpi xmlns:a14="http://schemas.microsoft.com/office/drawing/2010/main" val="0"/>
@@ -3639,7 +3622,7 @@
       <w:r>
         <w:t xml:space="preserve">Bug 1 = </w:t>
       </w:r>
-      <w:hyperlink r:id="rId14" w:history="1">
+      <w:hyperlink r:id="rId15" w:history="1">
         <w:r>
           <w:rPr>
             <w:rStyle w:val="Hyperlink"/>
@@ -4003,8 +3986,8 @@
         </w:rPr>
         <w:t xml:space="preserve"> </w:t>
       </w:r>
-      <w:hyperlink r:id="rId15" w:history="1">
-        <w:hyperlink r:id="rId16" w:history="1">
+      <w:hyperlink r:id="rId16" w:history="1">
+        <w:hyperlink r:id="rId17" w:history="1">
           <w:r>
             <w:rPr>
               <w:rStyle w:val="Hyperlink"/>
@@ -4062,7 +4045,7 @@
                     </pic:cNvPicPr>
                   </pic:nvPicPr>
                   <pic:blipFill>
-                    <a:blip r:embed="rId17" cstate="print">
+                    <a:blip r:embed="rId18" cstate="print">
                       <a:extLst>
                         <a:ext uri="{28A0092B-C50C-407E-A947-70E740481C1C}">
                           <a14:useLocalDpi xmlns:a14="http://schemas.microsoft.com/office/drawing/2010/main" val="0"/>
@@ -4130,7 +4113,7 @@
                     <pic:cNvPicPr/>
                   </pic:nvPicPr>
                   <pic:blipFill>
-                    <a:blip r:embed="rId18" cstate="print">
+                    <a:blip r:embed="rId19" cstate="print">
                       <a:extLst>
                         <a:ext uri="{28A0092B-C50C-407E-A947-70E740481C1C}">
                           <a14:useLocalDpi xmlns:a14="http://schemas.microsoft.com/office/drawing/2010/main" val="0"/>
@@ -4193,7 +4176,7 @@
                     <pic:cNvPicPr/>
                   </pic:nvPicPr>
                   <pic:blipFill>
-                    <a:blip r:embed="rId19" cstate="print">
+                    <a:blip r:embed="rId20" cstate="print">
                       <a:extLst>
                         <a:ext uri="{28A0092B-C50C-407E-A947-70E740481C1C}">
                           <a14:useLocalDpi xmlns:a14="http://schemas.microsoft.com/office/drawing/2010/main" val="0"/>
@@ -4382,7 +4365,7 @@
                     <pic:cNvPicPr/>
                   </pic:nvPicPr>
                   <pic:blipFill rotWithShape="1">
-                    <a:blip r:embed="rId10">
+                    <a:blip r:embed="rId11">
                       <a:extLst>
                         <a:ext uri="{28A0092B-C50C-407E-A947-70E740481C1C}">
                           <a14:useLocalDpi xmlns:a14="http://schemas.microsoft.com/office/drawing/2010/main" val="0"/>
@@ -4459,7 +4442,7 @@
                     <pic:cNvPicPr/>
                   </pic:nvPicPr>
                   <pic:blipFill rotWithShape="1">
-                    <a:blip r:embed="rId10">
+                    <a:blip r:embed="rId11">
                       <a:extLst>
                         <a:ext uri="{28A0092B-C50C-407E-A947-70E740481C1C}">
                           <a14:useLocalDpi xmlns:a14="http://schemas.microsoft.com/office/drawing/2010/main" val="0"/>
@@ -4503,7 +4486,7 @@
       <w:pPr>
         <w:pStyle w:val="Kop1"/>
       </w:pPr>
-      <w:bookmarkStart w:id="2" w:name="_Toc184043713"/>
+      <w:bookmarkStart w:id="2" w:name="_Toc184127268"/>
       <w:r>
         <w:t>Feedback en verbetering van de vorige sprint</w:t>
       </w:r>
@@ -4519,7 +4502,7 @@
       <w:pPr>
         <w:pStyle w:val="Kop2"/>
       </w:pPr>
-      <w:bookmarkStart w:id="3" w:name="_Toc184043714"/>
+      <w:bookmarkStart w:id="3" w:name="_Toc184127269"/>
       <w:r>
         <w:t>Inleiding:</w:t>
       </w:r>
@@ -4534,7 +4517,7 @@
       <w:pPr>
         <w:pStyle w:val="Kop2"/>
       </w:pPr>
-      <w:bookmarkStart w:id="4" w:name="_Toc184043715"/>
+      <w:bookmarkStart w:id="4" w:name="_Toc184127270"/>
       <w:r>
         <w:t>F</w:t>
       </w:r>
@@ -4547,7 +4530,7 @@
       <w:pPr>
         <w:pStyle w:val="Kop3"/>
       </w:pPr>
-      <w:bookmarkStart w:id="5" w:name="_Toc184043716"/>
+      <w:bookmarkStart w:id="5" w:name="_Toc184127271"/>
       <w:r>
         <w:t>Verbetering 1: Bugs in de documentatie opnemen.</w:t>
       </w:r>
@@ -4603,7 +4586,7 @@
       <w:pPr>
         <w:pStyle w:val="Kop3"/>
       </w:pPr>
-      <w:bookmarkStart w:id="6" w:name="_Toc184043717"/>
+      <w:bookmarkStart w:id="6" w:name="_Toc184127272"/>
       <w:r>
         <w:t>Verbetering 2: Niet veel tijd besteden aan onderzoek</w:t>
       </w:r>
@@ -4644,7 +4627,7 @@
       <w:pPr>
         <w:pStyle w:val="Kop3"/>
       </w:pPr>
-      <w:bookmarkStart w:id="7" w:name="_Toc184043718"/>
+      <w:bookmarkStart w:id="7" w:name="_Toc184127273"/>
       <w:r>
         <w:t>Verbetering 3: Planning evalueren en monitoren.</w:t>
       </w:r>
@@ -4702,7 +4685,7 @@
       <w:pPr>
         <w:pStyle w:val="Kop3"/>
       </w:pPr>
-      <w:bookmarkStart w:id="8" w:name="_Toc184043719"/>
+      <w:bookmarkStart w:id="8" w:name="_Toc184127274"/>
       <w:r>
         <w:t>Verbetering 4: Volgorde van links in het hamburger menu</w:t>
       </w:r>
@@ -4768,7 +4751,7 @@
                     <pic:cNvPicPr/>
                   </pic:nvPicPr>
                   <pic:blipFill rotWithShape="1">
-                    <a:blip r:embed="rId10">
+                    <a:blip r:embed="rId11">
                       <a:extLst>
                         <a:ext uri="{28A0092B-C50C-407E-A947-70E740481C1C}">
                           <a14:useLocalDpi xmlns:a14="http://schemas.microsoft.com/office/drawing/2010/main" val="0"/>
@@ -4812,7 +4795,7 @@
       <w:pPr>
         <w:pStyle w:val="Kop3"/>
       </w:pPr>
-      <w:bookmarkStart w:id="9" w:name="_Toc184043720"/>
+      <w:bookmarkStart w:id="9" w:name="_Toc184127275"/>
       <w:r>
         <w:rPr>
           <w:noProof/>
@@ -4842,7 +4825,7 @@
                     <pic:cNvPicPr/>
                   </pic:nvPicPr>
                   <pic:blipFill rotWithShape="1">
-                    <a:blip r:embed="rId10">
+                    <a:blip r:embed="rId11">
                       <a:extLst>
                         <a:ext uri="{28A0092B-C50C-407E-A947-70E740481C1C}">
                           <a14:useLocalDpi xmlns:a14="http://schemas.microsoft.com/office/drawing/2010/main" val="0"/>
@@ -4920,7 +4903,7 @@
       <w:pPr>
         <w:pStyle w:val="Kop3"/>
       </w:pPr>
-      <w:bookmarkStart w:id="10" w:name="_Toc184043721"/>
+      <w:bookmarkStart w:id="10" w:name="_Toc184127276"/>
       <w:r>
         <w:t>Verbetering 6: Indeling van de FAQ-pagina</w:t>
       </w:r>
@@ -5010,7 +4993,7 @@
                     <pic:cNvPicPr/>
                   </pic:nvPicPr>
                   <pic:blipFill rotWithShape="1">
-                    <a:blip r:embed="rId10">
+                    <a:blip r:embed="rId11">
                       <a:extLst>
                         <a:ext uri="{28A0092B-C50C-407E-A947-70E740481C1C}">
                           <a14:useLocalDpi xmlns:a14="http://schemas.microsoft.com/office/drawing/2010/main" val="0"/>
@@ -5077,7 +5060,7 @@
                     <pic:cNvPicPr/>
                   </pic:nvPicPr>
                   <pic:blipFill rotWithShape="1">
-                    <a:blip r:embed="rId10">
+                    <a:blip r:embed="rId11">
                       <a:extLst>
                         <a:ext uri="{28A0092B-C50C-407E-A947-70E740481C1C}">
                           <a14:useLocalDpi xmlns:a14="http://schemas.microsoft.com/office/drawing/2010/main" val="0"/>
@@ -5150,7 +5133,7 @@
                     <pic:cNvPicPr/>
                   </pic:nvPicPr>
                   <pic:blipFill rotWithShape="1">
-                    <a:blip r:embed="rId10">
+                    <a:blip r:embed="rId11">
                       <a:extLst>
                         <a:ext uri="{28A0092B-C50C-407E-A947-70E740481C1C}">
                           <a14:useLocalDpi xmlns:a14="http://schemas.microsoft.com/office/drawing/2010/main" val="0"/>
@@ -5194,7 +5177,7 @@
       <w:pPr>
         <w:pStyle w:val="Kop1"/>
       </w:pPr>
-      <w:bookmarkStart w:id="11" w:name="_Toc184043722"/>
+      <w:bookmarkStart w:id="11" w:name="_Toc184127277"/>
       <w:r>
         <w:t>Gemaakte Features en Backlog status:</w:t>
       </w:r>
@@ -5204,7 +5187,7 @@
       <w:pPr>
         <w:pStyle w:val="Kop2"/>
       </w:pPr>
-      <w:bookmarkStart w:id="12" w:name="_Toc184043723"/>
+      <w:bookmarkStart w:id="12" w:name="_Toc184127278"/>
       <w:r>
         <w:t>inleiding</w:t>
       </w:r>
@@ -5225,7 +5208,7 @@
       <w:pPr>
         <w:pStyle w:val="Kop3"/>
       </w:pPr>
-      <w:bookmarkStart w:id="13" w:name="_Toc184043724"/>
+      <w:bookmarkStart w:id="13" w:name="_Toc184127279"/>
       <w:r>
         <w:t>Ontwikkeling van Websitepagina's</w:t>
       </w:r>
@@ -5312,9 +5295,17 @@
     </w:p>
     <w:p>
       <w:pPr>
+        <w:pStyle w:val="Geenafstand"/>
+      </w:pPr>
+      <w:r>
+        <w:t>Status: Deze ontwikkelingen zijn afgerond en wachten op jullie feedback.</w:t>
+      </w:r>
+    </w:p>
+    <w:p>
+      <w:pPr>
         <w:pStyle w:val="Kop3"/>
       </w:pPr>
-      <w:bookmarkStart w:id="14" w:name="_Toc184043725"/>
+      <w:bookmarkStart w:id="14" w:name="_Toc184127280"/>
       <w:r>
         <w:t>Onderzoek naar Simulatie en Energieverbruik:</w:t>
       </w:r>
@@ -5326,7 +5317,7 @@
           <w:noProof/>
         </w:rPr>
         <w:drawing>
-          <wp:anchor distT="0" distB="0" distL="114300" distR="114300" simplePos="0" relativeHeight="251769855" behindDoc="0" locked="0" layoutInCell="1" allowOverlap="1" wp14:anchorId="0C806239" wp14:editId="7CA67590">
+          <wp:anchor distT="0" distB="0" distL="114300" distR="114300" simplePos="0" relativeHeight="251769855" behindDoc="0" locked="0" layoutInCell="1" allowOverlap="1" wp14:anchorId="0C806239" wp14:editId="3648268D">
             <wp:simplePos x="0" y="0"/>
             <wp:positionH relativeFrom="column">
               <wp:posOffset>1356360</wp:posOffset>
@@ -5349,7 +5340,7 @@
                     <pic:cNvPicPr/>
                   </pic:nvPicPr>
                   <pic:blipFill>
-                    <a:blip r:embed="rId20" cstate="print">
+                    <a:blip r:embed="rId21" cstate="print">
                       <a:extLst>
                         <a:ext uri="{28A0092B-C50C-407E-A947-70E740481C1C}">
                           <a14:useLocalDpi xmlns:a14="http://schemas.microsoft.com/office/drawing/2010/main" val="0"/>
@@ -5386,7 +5377,7 @@
           <w:noProof/>
         </w:rPr>
         <w:drawing>
-          <wp:anchor distT="0" distB="0" distL="114300" distR="114300" simplePos="0" relativeHeight="251774975" behindDoc="0" locked="0" layoutInCell="1" allowOverlap="1" wp14:anchorId="436BAC7F" wp14:editId="575540DE">
+          <wp:anchor distT="0" distB="0" distL="114300" distR="114300" simplePos="0" relativeHeight="251774975" behindDoc="0" locked="0" layoutInCell="1" allowOverlap="1" wp14:anchorId="436BAC7F" wp14:editId="45F2330E">
             <wp:simplePos x="0" y="0"/>
             <wp:positionH relativeFrom="column">
               <wp:posOffset>4100830</wp:posOffset>
@@ -5411,7 +5402,7 @@
                     </pic:cNvPicPr>
                   </pic:nvPicPr>
                   <pic:blipFill rotWithShape="1">
-                    <a:blip r:embed="rId21" cstate="print">
+                    <a:blip r:embed="rId22" cstate="print">
                       <a:extLst>
                         <a:ext uri="{28A0092B-C50C-407E-A947-70E740481C1C}">
                           <a14:useLocalDpi xmlns:a14="http://schemas.microsoft.com/office/drawing/2010/main" val="0"/>
@@ -5479,7 +5470,7 @@
                     <pic:cNvPicPr/>
                   </pic:nvPicPr>
                   <pic:blipFill>
-                    <a:blip r:embed="rId22" cstate="print">
+                    <a:blip r:embed="rId23" cstate="print">
                       <a:extLst>
                         <a:ext uri="{28A0092B-C50C-407E-A947-70E740481C1C}">
                           <a14:useLocalDpi xmlns:a14="http://schemas.microsoft.com/office/drawing/2010/main" val="0"/>
@@ -5521,24 +5512,50 @@
         <w:t xml:space="preserve"> </w:t>
       </w:r>
     </w:p>
+    <w:p/>
+    <w:p>
+      <w:pPr>
+        <w:rPr>
+          <w:i/>
+          <w:iCs/>
+          <w:color w:val="FF0000"/>
+        </w:rPr>
+      </w:pPr>
+      <w:r>
+        <w:rPr>
+          <w:i/>
+          <w:iCs/>
+          <w:color w:val="FF0000"/>
+        </w:rPr>
+        <w:t>Voor meer foto's van het onderzoek, zie de volgende pagina</w:t>
+      </w:r>
+      <w:r>
+        <w:rPr>
+          <w:i/>
+          <w:iCs/>
+          <w:color w:val="FF0000"/>
+        </w:rPr>
+        <w:t xml:space="preserve"> (pagina 8).</w:t>
+      </w:r>
+    </w:p>
     <w:p>
       <w:r>
         <w:rPr>
           <w:noProof/>
         </w:rPr>
         <w:drawing>
-          <wp:anchor distT="0" distB="0" distL="114300" distR="114300" simplePos="0" relativeHeight="251771903" behindDoc="1" locked="0" layoutInCell="1" allowOverlap="1" wp14:anchorId="3E9DBD32" wp14:editId="1F459346">
+          <wp:anchor distT="0" distB="0" distL="114300" distR="114300" simplePos="0" relativeHeight="251783167" behindDoc="1" locked="0" layoutInCell="1" allowOverlap="1" wp14:anchorId="1214B452" wp14:editId="05009FD8">
             <wp:simplePos x="0" y="0"/>
             <wp:positionH relativeFrom="column">
-              <wp:posOffset>-895350</wp:posOffset>
+              <wp:posOffset>-1017905</wp:posOffset>
             </wp:positionH>
             <wp:positionV relativeFrom="paragraph">
-              <wp:posOffset>4291965</wp:posOffset>
+              <wp:posOffset>1511300</wp:posOffset>
             </wp:positionV>
             <wp:extent cx="7670165" cy="627380"/>
             <wp:effectExtent l="0" t="0" r="6985" b="1270"/>
             <wp:wrapNone/>
-            <wp:docPr id="518087060" name="Afbeelding 31" descr="Afbeelding met tekst, schermopname, Rechthoek, ontwerp&#10;&#10;Automatisch gegenereerde beschrijving"/>
+            <wp:docPr id="1963769821" name="Afbeelding 31" descr="Afbeelding met tekst, schermopname, Rechthoek, ontwerp&#10;&#10;Automatisch gegenereerde beschrijving"/>
             <wp:cNvGraphicFramePr>
               <a:graphicFrameLocks xmlns:a="http://schemas.openxmlformats.org/drawingml/2006/main" noChangeAspect="1"/>
             </wp:cNvGraphicFramePr>
@@ -5550,7 +5567,7 @@
                     <pic:cNvPicPr/>
                   </pic:nvPicPr>
                   <pic:blipFill rotWithShape="1">
-                    <a:blip r:embed="rId10">
+                    <a:blip r:embed="rId11">
                       <a:extLst>
                         <a:ext uri="{28A0092B-C50C-407E-A947-70E740481C1C}">
                           <a14:useLocalDpi xmlns:a14="http://schemas.microsoft.com/office/drawing/2010/main" val="0"/>
@@ -5594,39 +5611,24 @@
       </w:r>
     </w:p>
     <w:p>
-      <w:pPr>
-        <w:pStyle w:val="Kop2"/>
-      </w:pPr>
-      <w:bookmarkStart w:id="15" w:name="_Toc184043726"/>
-      <w:r>
-        <w:lastRenderedPageBreak/>
-        <w:t>backlog progressie</w:t>
-      </w:r>
-      <w:bookmarkEnd w:id="15"/>
-    </w:p>
-    <w:p>
-      <w:r>
-        <w:t>Hieronder ziet u een foto van de momentele voortgang op de backlog:</w:t>
-      </w:r>
-    </w:p>
-    <w:p>
       <w:r>
         <w:rPr>
           <w:noProof/>
         </w:rPr>
+        <w:lastRenderedPageBreak/>
         <w:drawing>
-          <wp:anchor distT="0" distB="0" distL="114300" distR="114300" simplePos="0" relativeHeight="251749375" behindDoc="0" locked="0" layoutInCell="1" allowOverlap="1" wp14:anchorId="51D3383B" wp14:editId="4BECEE44">
+          <wp:anchor distT="0" distB="0" distL="114300" distR="114300" simplePos="0" relativeHeight="251781119" behindDoc="1" locked="0" layoutInCell="1" allowOverlap="1" wp14:anchorId="4A3200F2" wp14:editId="31355AF1">
             <wp:simplePos x="0" y="0"/>
             <wp:positionH relativeFrom="column">
-              <wp:posOffset>750</wp:posOffset>
+              <wp:posOffset>-939800</wp:posOffset>
             </wp:positionH>
             <wp:positionV relativeFrom="paragraph">
-              <wp:posOffset>635</wp:posOffset>
+              <wp:posOffset>-893445</wp:posOffset>
             </wp:positionV>
-            <wp:extent cx="5760720" cy="2392680"/>
-            <wp:effectExtent l="0" t="0" r="0" b="7620"/>
-            <wp:wrapTopAndBottom/>
-            <wp:docPr id="439453287" name="Afbeelding 1"/>
+            <wp:extent cx="7584440" cy="1028700"/>
+            <wp:effectExtent l="0" t="0" r="0" b="0"/>
+            <wp:wrapNone/>
+            <wp:docPr id="1018135130" name="Afbeelding 31" descr="Afbeelding met tekst, schermopname, Rechthoek, ontwerp&#10;&#10;Automatisch gegenereerde beschrijving"/>
             <wp:cNvGraphicFramePr>
               <a:graphicFrameLocks xmlns:a="http://schemas.openxmlformats.org/drawingml/2006/main" noChangeAspect="1"/>
             </wp:cNvGraphicFramePr>
@@ -5634,53 +5636,48 @@
               <a:graphicData uri="http://schemas.openxmlformats.org/drawingml/2006/picture">
                 <pic:pic xmlns:pic="http://schemas.openxmlformats.org/drawingml/2006/picture">
                   <pic:nvPicPr>
-                    <pic:cNvPr id="439453287" name=""/>
+                    <pic:cNvPr id="1657982729" name="Afbeelding 31" descr="Afbeelding met tekst, schermopname, Rechthoek, ontwerp&#10;&#10;Automatisch gegenereerde beschrijving"/>
                     <pic:cNvPicPr/>
                   </pic:nvPicPr>
-                  <pic:blipFill>
-                    <a:blip r:embed="rId23" cstate="print">
+                  <pic:blipFill rotWithShape="1">
+                    <a:blip r:embed="rId11">
                       <a:extLst>
                         <a:ext uri="{28A0092B-C50C-407E-A947-70E740481C1C}">
                           <a14:useLocalDpi xmlns:a14="http://schemas.microsoft.com/office/drawing/2010/main" val="0"/>
                         </a:ext>
                       </a:extLst>
                     </a:blip>
-                    <a:stretch>
-                      <a:fillRect/>
-                    </a:stretch>
+                    <a:srcRect b="90850"/>
+                    <a:stretch/>
                   </pic:blipFill>
-                  <pic:spPr>
+                  <pic:spPr bwMode="auto">
                     <a:xfrm>
                       <a:off x="0" y="0"/>
-                      <a:ext cx="5760720" cy="2392680"/>
+                      <a:ext cx="7584440" cy="1028700"/>
                     </a:xfrm>
                     <a:prstGeom prst="rect">
                       <a:avLst/>
                     </a:prstGeom>
+                    <a:ln>
+                      <a:noFill/>
+                    </a:ln>
+                    <a:extLst>
+                      <a:ext uri="{53640926-AAD7-44D8-BBD7-CCE9431645EC}">
+                        <a14:shadowObscured xmlns:a14="http://schemas.microsoft.com/office/drawing/2010/main"/>
+                      </a:ext>
+                    </a:extLst>
                   </pic:spPr>
                 </pic:pic>
               </a:graphicData>
             </a:graphic>
+            <wp14:sizeRelH relativeFrom="margin">
+              <wp14:pctWidth>0</wp14:pctWidth>
+            </wp14:sizeRelH>
+            <wp14:sizeRelV relativeFrom="margin">
+              <wp14:pctHeight>0</wp14:pctHeight>
+            </wp14:sizeRelV>
           </wp:anchor>
         </w:drawing>
-      </w:r>
-    </w:p>
-    <w:p>
-      <w:pPr>
-        <w:pStyle w:val="Kop2"/>
-      </w:pPr>
-      <w:bookmarkStart w:id="16" w:name="_Toc184043727"/>
-      <w:r>
-        <w:t>sprint review (demo)</w:t>
-      </w:r>
-      <w:r>
-        <w:t>:</w:t>
-      </w:r>
-      <w:bookmarkEnd w:id="16"/>
-    </w:p>
-    <w:p>
-      <w:r>
-        <w:t>Tijdens deze sprint hebben we de gebruikersaccount- en instellingenpagina, de informatiepagina, de "Over Ons"-pagina en de MFA-functionaliteit ontwikkeld. We kijken ernaar uit om deze nieuwe functies tijdens de komende sprintmeeting te presenteren via Typeform. We ontvangen graag jullie feedback en staan open voor eventuele vragen of suggesties.</w:t>
       </w:r>
     </w:p>
     <w:p>
@@ -5689,18 +5686,18 @@
           <w:noProof/>
         </w:rPr>
         <w:drawing>
-          <wp:anchor distT="0" distB="0" distL="114300" distR="114300" simplePos="0" relativeHeight="251773951" behindDoc="1" locked="0" layoutInCell="1" allowOverlap="1" wp14:anchorId="7BFD4FC9" wp14:editId="5B274E51">
+          <wp:anchor distT="0" distB="0" distL="114300" distR="114300" simplePos="0" relativeHeight="251785215" behindDoc="1" locked="0" layoutInCell="1" allowOverlap="1" wp14:anchorId="30774842" wp14:editId="0BCDC54E">
             <wp:simplePos x="0" y="0"/>
             <wp:positionH relativeFrom="column">
-              <wp:posOffset>-892810</wp:posOffset>
+              <wp:posOffset>-1022350</wp:posOffset>
             </wp:positionH>
             <wp:positionV relativeFrom="paragraph">
-              <wp:posOffset>4664287</wp:posOffset>
+              <wp:posOffset>8923020</wp:posOffset>
             </wp:positionV>
             <wp:extent cx="7670165" cy="627380"/>
             <wp:effectExtent l="0" t="0" r="6985" b="1270"/>
             <wp:wrapNone/>
-            <wp:docPr id="1072426390" name="Afbeelding 31" descr="Afbeelding met tekst, schermopname, Rechthoek, ontwerp&#10;&#10;Automatisch gegenereerde beschrijving"/>
+            <wp:docPr id="1314153074" name="Afbeelding 31" descr="Afbeelding met tekst, schermopname, Rechthoek, ontwerp&#10;&#10;Automatisch gegenereerde beschrijving"/>
             <wp:cNvGraphicFramePr>
               <a:graphicFrameLocks xmlns:a="http://schemas.openxmlformats.org/drawingml/2006/main" noChangeAspect="1"/>
             </wp:cNvGraphicFramePr>
@@ -5712,7 +5709,7 @@
                     <pic:cNvPicPr/>
                   </pic:nvPicPr>
                   <pic:blipFill rotWithShape="1">
-                    <a:blip r:embed="rId10">
+                    <a:blip r:embed="rId11">
                       <a:extLst>
                         <a:ext uri="{28A0092B-C50C-407E-A947-70E740481C1C}">
                           <a14:useLocalDpi xmlns:a14="http://schemas.microsoft.com/office/drawing/2010/main" val="0"/>
@@ -5752,6 +5749,235 @@
         </w:drawing>
       </w:r>
       <w:r>
+        <w:rPr>
+          <w:noProof/>
+        </w:rPr>
+        <w:drawing>
+          <wp:anchor distT="0" distB="0" distL="114300" distR="114300" simplePos="0" relativeHeight="251779071" behindDoc="0" locked="0" layoutInCell="1" allowOverlap="1" wp14:anchorId="3AFC3042" wp14:editId="399E398C">
+            <wp:simplePos x="0" y="0"/>
+            <wp:positionH relativeFrom="column">
+              <wp:posOffset>3291205</wp:posOffset>
+            </wp:positionH>
+            <wp:positionV relativeFrom="paragraph">
+              <wp:posOffset>1905</wp:posOffset>
+            </wp:positionV>
+            <wp:extent cx="2808605" cy="4126230"/>
+            <wp:effectExtent l="0" t="0" r="0" b="7620"/>
+            <wp:wrapTopAndBottom/>
+            <wp:docPr id="1641159725" name="Afbeelding 15"/>
+            <wp:cNvGraphicFramePr>
+              <a:graphicFrameLocks xmlns:a="http://schemas.openxmlformats.org/drawingml/2006/main" noChangeAspect="1"/>
+            </wp:cNvGraphicFramePr>
+            <a:graphic xmlns:a="http://schemas.openxmlformats.org/drawingml/2006/main">
+              <a:graphicData uri="http://schemas.openxmlformats.org/drawingml/2006/picture">
+                <pic:pic xmlns:pic="http://schemas.openxmlformats.org/drawingml/2006/picture">
+                  <pic:nvPicPr>
+                    <pic:cNvPr id="0" name="Picture 5"/>
+                    <pic:cNvPicPr>
+                      <a:picLocks noChangeAspect="1" noChangeArrowheads="1"/>
+                    </pic:cNvPicPr>
+                  </pic:nvPicPr>
+                  <pic:blipFill>
+                    <a:blip r:embed="rId24" cstate="print">
+                      <a:extLst>
+                        <a:ext uri="{28A0092B-C50C-407E-A947-70E740481C1C}">
+                          <a14:useLocalDpi xmlns:a14="http://schemas.microsoft.com/office/drawing/2010/main" val="0"/>
+                        </a:ext>
+                      </a:extLst>
+                    </a:blip>
+                    <a:srcRect/>
+                    <a:stretch>
+                      <a:fillRect/>
+                    </a:stretch>
+                  </pic:blipFill>
+                  <pic:spPr bwMode="auto">
+                    <a:xfrm>
+                      <a:off x="0" y="0"/>
+                      <a:ext cx="2808605" cy="4126230"/>
+                    </a:xfrm>
+                    <a:prstGeom prst="rect">
+                      <a:avLst/>
+                    </a:prstGeom>
+                    <a:noFill/>
+                    <a:ln>
+                      <a:noFill/>
+                    </a:ln>
+                  </pic:spPr>
+                </pic:pic>
+              </a:graphicData>
+            </a:graphic>
+            <wp14:sizeRelH relativeFrom="margin">
+              <wp14:pctWidth>0</wp14:pctWidth>
+            </wp14:sizeRelH>
+            <wp14:sizeRelV relativeFrom="margin">
+              <wp14:pctHeight>0</wp14:pctHeight>
+            </wp14:sizeRelV>
+          </wp:anchor>
+        </w:drawing>
+      </w:r>
+      <w:r>
+        <w:rPr>
+          <w:noProof/>
+        </w:rPr>
+        <w:drawing>
+          <wp:anchor distT="0" distB="0" distL="114300" distR="114300" simplePos="0" relativeHeight="251778047" behindDoc="0" locked="0" layoutInCell="1" allowOverlap="1" wp14:anchorId="159B6F6B" wp14:editId="7016E6B9">
+            <wp:simplePos x="0" y="0"/>
+            <wp:positionH relativeFrom="column">
+              <wp:posOffset>-506095</wp:posOffset>
+            </wp:positionH>
+            <wp:positionV relativeFrom="paragraph">
+              <wp:posOffset>1270</wp:posOffset>
+            </wp:positionV>
+            <wp:extent cx="3111500" cy="4123690"/>
+            <wp:effectExtent l="0" t="0" r="0" b="0"/>
+            <wp:wrapTopAndBottom/>
+            <wp:docPr id="654275952" name="Afbeelding 14"/>
+            <wp:cNvGraphicFramePr>
+              <a:graphicFrameLocks xmlns:a="http://schemas.openxmlformats.org/drawingml/2006/main" noChangeAspect="1"/>
+            </wp:cNvGraphicFramePr>
+            <a:graphic xmlns:a="http://schemas.openxmlformats.org/drawingml/2006/main">
+              <a:graphicData uri="http://schemas.openxmlformats.org/drawingml/2006/picture">
+                <pic:pic xmlns:pic="http://schemas.openxmlformats.org/drawingml/2006/picture">
+                  <pic:nvPicPr>
+                    <pic:cNvPr id="0" name="Picture 4"/>
+                    <pic:cNvPicPr>
+                      <a:picLocks noChangeAspect="1" noChangeArrowheads="1"/>
+                    </pic:cNvPicPr>
+                  </pic:nvPicPr>
+                  <pic:blipFill>
+                    <a:blip r:embed="rId10" cstate="print">
+                      <a:extLst>
+                        <a:ext uri="{28A0092B-C50C-407E-A947-70E740481C1C}">
+                          <a14:useLocalDpi xmlns:a14="http://schemas.microsoft.com/office/drawing/2010/main" val="0"/>
+                        </a:ext>
+                      </a:extLst>
+                    </a:blip>
+                    <a:srcRect/>
+                    <a:stretch>
+                      <a:fillRect/>
+                    </a:stretch>
+                  </pic:blipFill>
+                  <pic:spPr bwMode="auto">
+                    <a:xfrm>
+                      <a:off x="0" y="0"/>
+                      <a:ext cx="3111500" cy="4123690"/>
+                    </a:xfrm>
+                    <a:prstGeom prst="rect">
+                      <a:avLst/>
+                    </a:prstGeom>
+                    <a:noFill/>
+                    <a:ln>
+                      <a:noFill/>
+                    </a:ln>
+                  </pic:spPr>
+                </pic:pic>
+              </a:graphicData>
+            </a:graphic>
+            <wp14:sizeRelH relativeFrom="margin">
+              <wp14:pctWidth>0</wp14:pctWidth>
+            </wp14:sizeRelH>
+            <wp14:sizeRelV relativeFrom="margin">
+              <wp14:pctHeight>0</wp14:pctHeight>
+            </wp14:sizeRelV>
+          </wp:anchor>
+        </w:drawing>
+      </w:r>
+      <w:r>
+        <w:br w:type="page"/>
+      </w:r>
+    </w:p>
+    <w:p/>
+    <w:p>
+      <w:pPr>
+        <w:pStyle w:val="Kop2"/>
+      </w:pPr>
+      <w:bookmarkStart w:id="15" w:name="_Toc184127281"/>
+      <w:r>
+        <w:t>backlog progressie</w:t>
+      </w:r>
+      <w:bookmarkEnd w:id="15"/>
+    </w:p>
+    <w:p>
+      <w:r>
+        <w:t>Hieronder ziet u een foto van de momentele voortgang op de backlog:</w:t>
+      </w:r>
+    </w:p>
+    <w:p>
+      <w:r>
+        <w:rPr>
+          <w:noProof/>
+        </w:rPr>
+        <w:drawing>
+          <wp:anchor distT="0" distB="0" distL="114300" distR="114300" simplePos="0" relativeHeight="251749375" behindDoc="0" locked="0" layoutInCell="1" allowOverlap="1" wp14:anchorId="51D3383B" wp14:editId="4BECEE44">
+            <wp:simplePos x="0" y="0"/>
+            <wp:positionH relativeFrom="column">
+              <wp:posOffset>750</wp:posOffset>
+            </wp:positionH>
+            <wp:positionV relativeFrom="paragraph">
+              <wp:posOffset>635</wp:posOffset>
+            </wp:positionV>
+            <wp:extent cx="5760720" cy="2392680"/>
+            <wp:effectExtent l="0" t="0" r="0" b="7620"/>
+            <wp:wrapTopAndBottom/>
+            <wp:docPr id="439453287" name="Afbeelding 1"/>
+            <wp:cNvGraphicFramePr>
+              <a:graphicFrameLocks xmlns:a="http://schemas.openxmlformats.org/drawingml/2006/main" noChangeAspect="1"/>
+            </wp:cNvGraphicFramePr>
+            <a:graphic xmlns:a="http://schemas.openxmlformats.org/drawingml/2006/main">
+              <a:graphicData uri="http://schemas.openxmlformats.org/drawingml/2006/picture">
+                <pic:pic xmlns:pic="http://schemas.openxmlformats.org/drawingml/2006/picture">
+                  <pic:nvPicPr>
+                    <pic:cNvPr id="439453287" name=""/>
+                    <pic:cNvPicPr/>
+                  </pic:nvPicPr>
+                  <pic:blipFill>
+                    <a:blip r:embed="rId25" cstate="print">
+                      <a:extLst>
+                        <a:ext uri="{28A0092B-C50C-407E-A947-70E740481C1C}">
+                          <a14:useLocalDpi xmlns:a14="http://schemas.microsoft.com/office/drawing/2010/main" val="0"/>
+                        </a:ext>
+                      </a:extLst>
+                    </a:blip>
+                    <a:stretch>
+                      <a:fillRect/>
+                    </a:stretch>
+                  </pic:blipFill>
+                  <pic:spPr>
+                    <a:xfrm>
+                      <a:off x="0" y="0"/>
+                      <a:ext cx="5760720" cy="2392680"/>
+                    </a:xfrm>
+                    <a:prstGeom prst="rect">
+                      <a:avLst/>
+                    </a:prstGeom>
+                  </pic:spPr>
+                </pic:pic>
+              </a:graphicData>
+            </a:graphic>
+          </wp:anchor>
+        </w:drawing>
+      </w:r>
+    </w:p>
+    <w:p>
+      <w:pPr>
+        <w:pStyle w:val="Kop2"/>
+      </w:pPr>
+      <w:bookmarkStart w:id="16" w:name="_Toc184127282"/>
+      <w:r>
+        <w:t>sprint review (demo)</w:t>
+      </w:r>
+      <w:r>
+        <w:t>:</w:t>
+      </w:r>
+      <w:bookmarkEnd w:id="16"/>
+    </w:p>
+    <w:p>
+      <w:r>
+        <w:t>Tijdens deze sprint hebben we de gebruikersaccount- en instellingenpagina, de informatiepagina, de "Over Ons"-pagina en de MFA-functionaliteit ontwikkeld. We kijken ernaar uit om deze nieuwe functies tijdens de komende sprintmeeting te presenteren via Typeform. We ontvangen graag jullie feedback en staan open voor eventuele vragen of suggesties.</w:t>
+      </w:r>
+    </w:p>
+    <w:p>
+      <w:r>
         <w:br w:type="page"/>
       </w:r>
     </w:p>
@@ -5785,7 +6011,7 @@
                     <pic:cNvPicPr/>
                   </pic:nvPicPr>
                   <pic:blipFill rotWithShape="1">
-                    <a:blip r:embed="rId10">
+                    <a:blip r:embed="rId11">
                       <a:extLst>
                         <a:ext uri="{28A0092B-C50C-407E-A947-70E740481C1C}">
                           <a14:useLocalDpi xmlns:a14="http://schemas.microsoft.com/office/drawing/2010/main" val="0"/>
@@ -5829,7 +6055,7 @@
       <w:pPr>
         <w:pStyle w:val="Kop1"/>
       </w:pPr>
-      <w:bookmarkStart w:id="17" w:name="_Toc184043728"/>
+      <w:bookmarkStart w:id="17" w:name="_Toc184127283"/>
       <w:r>
         <w:t>Draft planning en doelstelling van de komende Sprint.</w:t>
       </w:r>
@@ -5839,7 +6065,7 @@
       <w:pPr>
         <w:pStyle w:val="Kop2"/>
       </w:pPr>
-      <w:bookmarkStart w:id="18" w:name="_Toc184043729"/>
+      <w:bookmarkStart w:id="18" w:name="_Toc184127284"/>
       <w:r>
         <w:t>Definitie of Done (DoD).</w:t>
       </w:r>
@@ -5850,7 +6076,7 @@
       <w:pPr>
         <w:pStyle w:val="Kop2"/>
       </w:pPr>
-      <w:bookmarkStart w:id="19" w:name="_Toc184043730"/>
+      <w:bookmarkStart w:id="19" w:name="_Toc184127285"/>
       <w:r>
         <w:t>Risico’s en Verwachtingen.</w:t>
       </w:r>
@@ -5886,7 +6112,7 @@
                     <pic:cNvPicPr/>
                   </pic:nvPicPr>
                   <pic:blipFill rotWithShape="1">
-                    <a:blip r:embed="rId10">
+                    <a:blip r:embed="rId11">
                       <a:extLst>
                         <a:ext uri="{28A0092B-C50C-407E-A947-70E740481C1C}">
                           <a14:useLocalDpi xmlns:a14="http://schemas.microsoft.com/office/drawing/2010/main" val="0"/>
@@ -5959,7 +6185,7 @@
                     <pic:cNvPicPr/>
                   </pic:nvPicPr>
                   <pic:blipFill rotWithShape="1">
-                    <a:blip r:embed="rId10">
+                    <a:blip r:embed="rId11">
                       <a:extLst>
                         <a:ext uri="{28A0092B-C50C-407E-A947-70E740481C1C}">
                           <a14:useLocalDpi xmlns:a14="http://schemas.microsoft.com/office/drawing/2010/main" val="0"/>
@@ -6003,7 +6229,7 @@
       <w:pPr>
         <w:pStyle w:val="Kop1"/>
       </w:pPr>
-      <w:bookmarkStart w:id="20" w:name="_Toc184043731"/>
+      <w:bookmarkStart w:id="20" w:name="_Toc184127286"/>
       <w:r>
         <w:t>Samenvatting</w:t>
       </w:r>
@@ -6061,7 +6287,7 @@
                     <pic:cNvPicPr/>
                   </pic:nvPicPr>
                   <pic:blipFill rotWithShape="1">
-                    <a:blip r:embed="rId10">
+                    <a:blip r:embed="rId11">
                       <a:extLst>
                         <a:ext uri="{28A0092B-C50C-407E-A947-70E740481C1C}">
                           <a14:useLocalDpi xmlns:a14="http://schemas.microsoft.com/office/drawing/2010/main" val="0"/>
@@ -6144,7 +6370,7 @@
                     <pic:cNvPicPr/>
                   </pic:nvPicPr>
                   <pic:blipFill rotWithShape="1">
-                    <a:blip r:embed="rId10">
+                    <a:blip r:embed="rId11">
                       <a:extLst>
                         <a:ext uri="{28A0092B-C50C-407E-A947-70E740481C1C}">
                           <a14:useLocalDpi xmlns:a14="http://schemas.microsoft.com/office/drawing/2010/main" val="0"/>
@@ -6216,7 +6442,7 @@
                     <pic:cNvPicPr/>
                   </pic:nvPicPr>
                   <pic:blipFill rotWithShape="1">
-                    <a:blip r:embed="rId10">
+                    <a:blip r:embed="rId11">
                       <a:extLst>
                         <a:ext uri="{28A0092B-C50C-407E-A947-70E740481C1C}">
                           <a14:useLocalDpi xmlns:a14="http://schemas.microsoft.com/office/drawing/2010/main" val="0"/>
@@ -6306,8 +6532,8 @@
       </w:r>
     </w:p>
     <w:sectPr>
-      <w:footerReference w:type="default" r:id="rId24"/>
-      <w:footerReference w:type="first" r:id="rId25"/>
+      <w:footerReference w:type="default" r:id="rId26"/>
+      <w:footerReference w:type="first" r:id="rId27"/>
       <w:pgSz w:w="11906" w:h="16838"/>
       <w:pgMar w:top="1417" w:right="1417" w:bottom="1417" w:left="1417" w:header="708" w:footer="708" w:gutter="0"/>
       <w:pgNumType w:start="0"/>
@@ -9855,7 +10081,6 @@
   <w:style w:type="character" w:default="1" w:styleId="Standaardalinea-lettertype">
     <w:name w:val="Default Paragraph Font"/>
     <w:uiPriority w:val="1"/>
-    <w:semiHidden/>
     <w:unhideWhenUsed/>
   </w:style>
   <w:style w:type="table" w:default="1" w:styleId="Standaardtabel">

</xml_diff>